<commit_message>
feat: use authenticationManager layer, added user-login endpoint, generate token and return it if user if authenticaticated
</commit_message>
<xml_diff>
--- a/Spring Boot Security.docx
+++ b/Spring Boot Security.docx
@@ -462,7 +462,7 @@
       <w:pPr>
         <w:numPr>
           <w:ilvl w:val="0"/>
-          <w:numId w:val="2"/>
+          <w:numId w:val="4"/>
         </w:numPr>
         <w:spacing w:line="360" w:lineRule="auto"/>
         <w:ind w:left="720" w:hanging="360"/>
@@ -478,7 +478,7 @@
       <w:pPr>
         <w:numPr>
           <w:ilvl w:val="1"/>
-          <w:numId w:val="2"/>
+          <w:numId w:val="4"/>
         </w:numPr>
         <w:spacing w:line="360" w:lineRule="auto"/>
         <w:ind w:left="1440" w:hanging="360"/>
@@ -494,7 +494,7 @@
       <w:pPr>
         <w:numPr>
           <w:ilvl w:val="1"/>
-          <w:numId w:val="2"/>
+          <w:numId w:val="4"/>
         </w:numPr>
         <w:spacing w:line="360" w:lineRule="auto"/>
         <w:ind w:left="1440" w:hanging="360"/>
@@ -510,7 +510,7 @@
       <w:pPr>
         <w:numPr>
           <w:ilvl w:val="1"/>
-          <w:numId w:val="2"/>
+          <w:numId w:val="4"/>
         </w:numPr>
         <w:spacing w:line="360" w:lineRule="auto"/>
         <w:ind w:left="1440" w:hanging="360"/>
@@ -534,12 +534,12 @@
           <wp:inline distB="114300" distT="114300" distL="114300" distR="114300">
             <wp:extent cx="4038600" cy="1743075"/>
             <wp:effectExtent b="0" l="0" r="0" t="0"/>
-            <wp:docPr id="14" name="image1.png"/>
+            <wp:docPr id="20" name="image5.png"/>
             <a:graphic>
               <a:graphicData uri="http://schemas.openxmlformats.org/drawingml/2006/picture">
                 <pic:pic>
                   <pic:nvPicPr>
-                    <pic:cNvPr id="0" name="image1.png"/>
+                    <pic:cNvPr id="0" name="image5.png"/>
                     <pic:cNvPicPr preferRelativeResize="0"/>
                   </pic:nvPicPr>
                   <pic:blipFill>
@@ -581,7 +581,7 @@
           <wp:inline distB="114300" distT="114300" distL="114300" distR="114300">
             <wp:extent cx="5715000" cy="1924050"/>
             <wp:effectExtent b="0" l="0" r="0" t="0"/>
-            <wp:docPr id="10" name="image9.png"/>
+            <wp:docPr id="7" name="image9.png"/>
             <a:graphic>
               <a:graphicData uri="http://schemas.openxmlformats.org/drawingml/2006/picture">
                 <pic:pic>
@@ -620,7 +620,7 @@
       <w:pPr>
         <w:numPr>
           <w:ilvl w:val="0"/>
-          <w:numId w:val="2"/>
+          <w:numId w:val="4"/>
         </w:numPr>
         <w:spacing w:line="360" w:lineRule="auto"/>
         <w:ind w:left="720" w:hanging="360"/>
@@ -649,7 +649,7 @@
       <w:pPr>
         <w:numPr>
           <w:ilvl w:val="0"/>
-          <w:numId w:val="2"/>
+          <w:numId w:val="4"/>
         </w:numPr>
         <w:spacing w:line="360" w:lineRule="auto"/>
         <w:ind w:left="720" w:hanging="360"/>
@@ -685,7 +685,7 @@
       <w:pPr>
         <w:numPr>
           <w:ilvl w:val="0"/>
-          <w:numId w:val="2"/>
+          <w:numId w:val="4"/>
         </w:numPr>
         <w:spacing w:line="360" w:lineRule="auto"/>
         <w:ind w:left="720" w:hanging="360"/>
@@ -709,12 +709,12 @@
           <wp:inline distB="114300" distT="114300" distL="114300" distR="114300">
             <wp:extent cx="3667125" cy="2505075"/>
             <wp:effectExtent b="0" l="0" r="0" t="0"/>
-            <wp:docPr id="9" name="image11.png"/>
+            <wp:docPr id="6" name="image7.png"/>
             <a:graphic>
               <a:graphicData uri="http://schemas.openxmlformats.org/drawingml/2006/picture">
                 <pic:pic>
                   <pic:nvPicPr>
-                    <pic:cNvPr id="0" name="image11.png"/>
+                    <pic:cNvPr id="0" name="image7.png"/>
                     <pic:cNvPicPr preferRelativeResize="0"/>
                   </pic:nvPicPr>
                   <pic:blipFill>
@@ -808,12 +808,12 @@
           <wp:inline distB="114300" distT="114300" distL="114300" distR="114300">
             <wp:extent cx="5943600" cy="1358900"/>
             <wp:effectExtent b="0" l="0" r="0" t="0"/>
-            <wp:docPr id="23" name="image14.png"/>
+            <wp:docPr id="27" name="image18.png"/>
             <a:graphic>
               <a:graphicData uri="http://schemas.openxmlformats.org/drawingml/2006/picture">
                 <pic:pic>
                   <pic:nvPicPr>
-                    <pic:cNvPr id="0" name="image14.png"/>
+                    <pic:cNvPr id="0" name="image18.png"/>
                     <pic:cNvPicPr preferRelativeResize="0"/>
                   </pic:nvPicPr>
                   <pic:blipFill>
@@ -1163,7 +1163,7 @@
       <w:pPr>
         <w:numPr>
           <w:ilvl w:val="0"/>
-          <w:numId w:val="9"/>
+          <w:numId w:val="13"/>
         </w:numPr>
         <w:spacing w:after="0" w:afterAutospacing="0" w:before="240" w:line="360" w:lineRule="auto"/>
         <w:ind w:left="720" w:hanging="360"/>
@@ -1179,7 +1179,7 @@
       <w:pPr>
         <w:numPr>
           <w:ilvl w:val="1"/>
-          <w:numId w:val="9"/>
+          <w:numId w:val="13"/>
         </w:numPr>
         <w:spacing w:after="0" w:afterAutospacing="0" w:before="0" w:beforeAutospacing="0" w:line="360" w:lineRule="auto"/>
         <w:ind w:left="1440" w:hanging="360"/>
@@ -1202,7 +1202,7 @@
       <w:pPr>
         <w:numPr>
           <w:ilvl w:val="1"/>
-          <w:numId w:val="9"/>
+          <w:numId w:val="13"/>
         </w:numPr>
         <w:spacing w:after="0" w:afterAutospacing="0" w:before="0" w:beforeAutospacing="0" w:line="360" w:lineRule="auto"/>
         <w:ind w:left="1440" w:hanging="360"/>
@@ -1251,7 +1251,7 @@
       <w:pPr>
         <w:numPr>
           <w:ilvl w:val="0"/>
-          <w:numId w:val="9"/>
+          <w:numId w:val="13"/>
         </w:numPr>
         <w:spacing w:after="0" w:afterAutospacing="0" w:before="0" w:beforeAutospacing="0" w:line="360" w:lineRule="auto"/>
         <w:ind w:left="720" w:hanging="360"/>
@@ -1267,7 +1267,7 @@
       <w:pPr>
         <w:numPr>
           <w:ilvl w:val="1"/>
-          <w:numId w:val="9"/>
+          <w:numId w:val="13"/>
         </w:numPr>
         <w:spacing w:after="240" w:before="0" w:beforeAutospacing="0" w:line="360" w:lineRule="auto"/>
         <w:ind w:left="1440" w:hanging="360"/>
@@ -1299,7 +1299,7 @@
       <w:pPr>
         <w:numPr>
           <w:ilvl w:val="0"/>
-          <w:numId w:val="5"/>
+          <w:numId w:val="7"/>
         </w:numPr>
         <w:spacing w:after="0" w:afterAutospacing="0" w:before="240" w:line="360" w:lineRule="auto"/>
         <w:ind w:left="720" w:hanging="360"/>
@@ -1315,7 +1315,7 @@
       <w:pPr>
         <w:numPr>
           <w:ilvl w:val="1"/>
-          <w:numId w:val="5"/>
+          <w:numId w:val="7"/>
         </w:numPr>
         <w:spacing w:after="0" w:afterAutospacing="0" w:before="0" w:beforeAutospacing="0" w:line="360" w:lineRule="auto"/>
         <w:ind w:left="1440" w:hanging="360"/>
@@ -1338,7 +1338,7 @@
       <w:pPr>
         <w:numPr>
           <w:ilvl w:val="1"/>
-          <w:numId w:val="5"/>
+          <w:numId w:val="7"/>
         </w:numPr>
         <w:spacing w:after="240" w:before="0" w:beforeAutospacing="0" w:line="360" w:lineRule="auto"/>
         <w:ind w:left="1440" w:hanging="360"/>
@@ -1377,7 +1377,7 @@
       <w:pPr>
         <w:numPr>
           <w:ilvl w:val="0"/>
-          <w:numId w:val="6"/>
+          <w:numId w:val="10"/>
         </w:numPr>
         <w:spacing w:after="0" w:afterAutospacing="0" w:before="240" w:line="360" w:lineRule="auto"/>
         <w:ind w:left="720" w:hanging="360"/>
@@ -1419,7 +1419,7 @@
       <w:pPr>
         <w:numPr>
           <w:ilvl w:val="0"/>
-          <w:numId w:val="6"/>
+          <w:numId w:val="10"/>
         </w:numPr>
         <w:spacing w:after="240" w:before="0" w:beforeAutospacing="0" w:line="360" w:lineRule="auto"/>
         <w:ind w:left="720" w:hanging="360"/>
@@ -1470,7 +1470,7 @@
       <w:pPr>
         <w:numPr>
           <w:ilvl w:val="0"/>
-          <w:numId w:val="3"/>
+          <w:numId w:val="5"/>
         </w:numPr>
         <w:spacing w:line="360" w:lineRule="auto"/>
         <w:ind w:left="720" w:hanging="360"/>
@@ -1494,12 +1494,12 @@
           <wp:inline distB="114300" distT="114300" distL="114300" distR="114300">
             <wp:extent cx="4000500" cy="1400175"/>
             <wp:effectExtent b="0" l="0" r="0" t="0"/>
-            <wp:docPr id="8" name="image7.png"/>
+            <wp:docPr id="4" name="image2.png"/>
             <a:graphic>
               <a:graphicData uri="http://schemas.openxmlformats.org/drawingml/2006/picture">
                 <pic:pic>
                   <pic:nvPicPr>
-                    <pic:cNvPr id="0" name="image7.png"/>
+                    <pic:cNvPr id="0" name="image2.png"/>
                     <pic:cNvPicPr preferRelativeResize="0"/>
                   </pic:nvPicPr>
                   <pic:blipFill>
@@ -1533,7 +1533,7 @@
       <w:pPr>
         <w:numPr>
           <w:ilvl w:val="0"/>
-          <w:numId w:val="3"/>
+          <w:numId w:val="5"/>
         </w:numPr>
         <w:spacing w:line="360" w:lineRule="auto"/>
         <w:ind w:left="720" w:hanging="360"/>
@@ -1560,12 +1560,12 @@
           <wp:inline distB="114300" distT="114300" distL="114300" distR="114300">
             <wp:extent cx="4419600" cy="1028700"/>
             <wp:effectExtent b="0" l="0" r="0" t="0"/>
-            <wp:docPr id="16" name="image20.png"/>
+            <wp:docPr id="22" name="image24.png"/>
             <a:graphic>
               <a:graphicData uri="http://schemas.openxmlformats.org/drawingml/2006/picture">
                 <pic:pic>
                   <pic:nvPicPr>
-                    <pic:cNvPr id="0" name="image20.png"/>
+                    <pic:cNvPr id="0" name="image24.png"/>
                     <pic:cNvPicPr preferRelativeResize="0"/>
                   </pic:nvPicPr>
                   <pic:blipFill>
@@ -1607,12 +1607,12 @@
           <wp:inline distB="114300" distT="114300" distL="114300" distR="114300">
             <wp:extent cx="5943600" cy="1358900"/>
             <wp:effectExtent b="0" l="0" r="0" t="0"/>
-            <wp:docPr id="24" name="image17.png"/>
+            <wp:docPr id="28" name="image20.png"/>
             <a:graphic>
               <a:graphicData uri="http://schemas.openxmlformats.org/drawingml/2006/picture">
                 <pic:pic>
                   <pic:nvPicPr>
-                    <pic:cNvPr id="0" name="image17.png"/>
+                    <pic:cNvPr id="0" name="image20.png"/>
                     <pic:cNvPicPr preferRelativeResize="0"/>
                   </pic:nvPicPr>
                   <pic:blipFill>
@@ -1814,7 +1814,7 @@
       <w:pPr>
         <w:numPr>
           <w:ilvl w:val="0"/>
-          <w:numId w:val="7"/>
+          <w:numId w:val="11"/>
         </w:numPr>
         <w:spacing w:line="360" w:lineRule="auto"/>
         <w:ind w:left="720" w:hanging="360"/>
@@ -1830,7 +1830,7 @@
       <w:pPr>
         <w:numPr>
           <w:ilvl w:val="0"/>
-          <w:numId w:val="7"/>
+          <w:numId w:val="11"/>
         </w:numPr>
         <w:spacing w:line="360" w:lineRule="auto"/>
         <w:ind w:left="720" w:hanging="360"/>
@@ -1846,7 +1846,7 @@
       <w:pPr>
         <w:numPr>
           <w:ilvl w:val="1"/>
-          <w:numId w:val="7"/>
+          <w:numId w:val="11"/>
         </w:numPr>
         <w:spacing w:line="360" w:lineRule="auto"/>
         <w:ind w:left="1440" w:hanging="360"/>
@@ -1869,7 +1869,7 @@
       <w:pPr>
         <w:numPr>
           <w:ilvl w:val="1"/>
-          <w:numId w:val="7"/>
+          <w:numId w:val="11"/>
         </w:numPr>
         <w:spacing w:line="360" w:lineRule="auto"/>
         <w:ind w:left="1440" w:hanging="360"/>
@@ -1918,12 +1918,12 @@
           <wp:inline distB="114300" distT="114300" distL="114300" distR="114300">
             <wp:extent cx="3838575" cy="1685925"/>
             <wp:effectExtent b="0" l="0" r="0" t="0"/>
-            <wp:docPr id="4" name="image5.png"/>
+            <wp:docPr id="2" name="image4.png"/>
             <a:graphic>
               <a:graphicData uri="http://schemas.openxmlformats.org/drawingml/2006/picture">
                 <pic:pic>
                   <pic:nvPicPr>
-                    <pic:cNvPr id="0" name="image5.png"/>
+                    <pic:cNvPr id="0" name="image4.png"/>
                     <pic:cNvPicPr preferRelativeResize="0"/>
                   </pic:nvPicPr>
                   <pic:blipFill>
@@ -1969,7 +1969,7 @@
       <w:pPr>
         <w:numPr>
           <w:ilvl w:val="0"/>
-          <w:numId w:val="7"/>
+          <w:numId w:val="11"/>
         </w:numPr>
         <w:spacing w:line="360" w:lineRule="auto"/>
         <w:ind w:left="720" w:hanging="360"/>
@@ -1996,12 +1996,12 @@
           <wp:inline distB="114300" distT="114300" distL="114300" distR="114300">
             <wp:extent cx="5943600" cy="2527300"/>
             <wp:effectExtent b="0" l="0" r="0" t="0"/>
-            <wp:docPr id="3" name="image10.png"/>
+            <wp:docPr id="1" name="image13.png"/>
             <a:graphic>
               <a:graphicData uri="http://schemas.openxmlformats.org/drawingml/2006/picture">
                 <pic:pic>
                   <pic:nvPicPr>
-                    <pic:cNvPr id="0" name="image10.png"/>
+                    <pic:cNvPr id="0" name="image13.png"/>
                     <pic:cNvPicPr preferRelativeResize="0"/>
                   </pic:nvPicPr>
                   <pic:blipFill>
@@ -2157,7 +2157,7 @@
       <w:pPr>
         <w:numPr>
           <w:ilvl w:val="1"/>
-          <w:numId w:val="7"/>
+          <w:numId w:val="11"/>
         </w:numPr>
         <w:spacing w:line="360" w:lineRule="auto"/>
         <w:ind w:left="1440" w:hanging="360"/>
@@ -2177,7 +2177,7 @@
       <w:pPr>
         <w:numPr>
           <w:ilvl w:val="2"/>
-          <w:numId w:val="7"/>
+          <w:numId w:val="11"/>
         </w:numPr>
         <w:spacing w:line="360" w:lineRule="auto"/>
         <w:ind w:left="2160" w:hanging="360"/>
@@ -2193,7 +2193,7 @@
       <w:pPr>
         <w:numPr>
           <w:ilvl w:val="1"/>
-          <w:numId w:val="7"/>
+          <w:numId w:val="11"/>
         </w:numPr>
         <w:spacing w:line="360" w:lineRule="auto"/>
         <w:ind w:left="1440" w:hanging="360"/>
@@ -2213,7 +2213,7 @@
       <w:pPr>
         <w:numPr>
           <w:ilvl w:val="2"/>
-          <w:numId w:val="7"/>
+          <w:numId w:val="11"/>
         </w:numPr>
         <w:spacing w:line="360" w:lineRule="auto"/>
         <w:ind w:left="2160" w:hanging="360"/>
@@ -2229,7 +2229,7 @@
       <w:pPr>
         <w:numPr>
           <w:ilvl w:val="1"/>
-          <w:numId w:val="7"/>
+          <w:numId w:val="11"/>
         </w:numPr>
         <w:spacing w:line="360" w:lineRule="auto"/>
         <w:ind w:left="1440" w:hanging="360"/>
@@ -2245,7 +2245,7 @@
       <w:pPr>
         <w:numPr>
           <w:ilvl w:val="2"/>
-          <w:numId w:val="7"/>
+          <w:numId w:val="11"/>
         </w:numPr>
         <w:spacing w:line="360" w:lineRule="auto"/>
         <w:ind w:left="2160" w:hanging="360"/>
@@ -2261,7 +2261,7 @@
       <w:pPr>
         <w:numPr>
           <w:ilvl w:val="2"/>
-          <w:numId w:val="7"/>
+          <w:numId w:val="11"/>
         </w:numPr>
         <w:spacing w:line="360" w:lineRule="auto"/>
         <w:ind w:left="2160" w:hanging="360"/>
@@ -2292,12 +2292,12 @@
           <wp:inline distB="114300" distT="114300" distL="114300" distR="114300">
             <wp:extent cx="5943600" cy="4749800"/>
             <wp:effectExtent b="0" l="0" r="0" t="0"/>
-            <wp:docPr id="1" name="image19.png"/>
+            <wp:docPr id="13" name="image22.png"/>
             <a:graphic>
               <a:graphicData uri="http://schemas.openxmlformats.org/drawingml/2006/picture">
                 <pic:pic>
                   <pic:nvPicPr>
-                    <pic:cNvPr id="0" name="image19.png"/>
+                    <pic:cNvPr id="0" name="image22.png"/>
                     <pic:cNvPicPr preferRelativeResize="0"/>
                   </pic:nvPicPr>
                   <pic:blipFill>
@@ -2356,7 +2356,7 @@
       <w:pPr>
         <w:numPr>
           <w:ilvl w:val="1"/>
-          <w:numId w:val="7"/>
+          <w:numId w:val="11"/>
         </w:numPr>
         <w:spacing w:line="360" w:lineRule="auto"/>
         <w:ind w:left="1440" w:hanging="360"/>
@@ -2396,7 +2396,7 @@
       <w:pPr>
         <w:numPr>
           <w:ilvl w:val="0"/>
-          <w:numId w:val="4"/>
+          <w:numId w:val="6"/>
         </w:numPr>
         <w:spacing w:line="360" w:lineRule="auto"/>
         <w:ind w:left="720" w:hanging="360"/>
@@ -2451,7 +2451,7 @@
       <w:pPr>
         <w:numPr>
           <w:ilvl w:val="0"/>
-          <w:numId w:val="4"/>
+          <w:numId w:val="6"/>
         </w:numPr>
         <w:spacing w:line="360" w:lineRule="auto"/>
         <w:ind w:left="720" w:hanging="360"/>
@@ -2491,12 +2491,12 @@
           <wp:inline distB="114300" distT="114300" distL="114300" distR="114300">
             <wp:extent cx="5943600" cy="749300"/>
             <wp:effectExtent b="0" l="0" r="0" t="0"/>
-            <wp:docPr id="2" name="image2.png"/>
+            <wp:docPr id="14" name="image3.png"/>
             <a:graphic>
               <a:graphicData uri="http://schemas.openxmlformats.org/drawingml/2006/picture">
                 <pic:pic>
                   <pic:nvPicPr>
-                    <pic:cNvPr id="0" name="image2.png"/>
+                    <pic:cNvPr id="0" name="image3.png"/>
                     <pic:cNvPicPr preferRelativeResize="0"/>
                   </pic:nvPicPr>
                   <pic:blipFill>
@@ -2530,7 +2530,7 @@
       <w:pPr>
         <w:numPr>
           <w:ilvl w:val="0"/>
-          <w:numId w:val="4"/>
+          <w:numId w:val="6"/>
         </w:numPr>
         <w:spacing w:line="360" w:lineRule="auto"/>
         <w:ind w:left="720" w:hanging="360"/>
@@ -2557,12 +2557,12 @@
           <wp:inline distB="114300" distT="114300" distL="114300" distR="114300">
             <wp:extent cx="5943600" cy="698500"/>
             <wp:effectExtent b="0" l="0" r="0" t="0"/>
-            <wp:docPr id="18" name="image3.png"/>
+            <wp:docPr id="24" name="image17.png"/>
             <a:graphic>
               <a:graphicData uri="http://schemas.openxmlformats.org/drawingml/2006/picture">
                 <pic:pic>
                   <pic:nvPicPr>
-                    <pic:cNvPr id="0" name="image3.png"/>
+                    <pic:cNvPr id="0" name="image17.png"/>
                     <pic:cNvPicPr preferRelativeResize="0"/>
                   </pic:nvPicPr>
                   <pic:blipFill>
@@ -2596,7 +2596,7 @@
       <w:pPr>
         <w:numPr>
           <w:ilvl w:val="0"/>
-          <w:numId w:val="4"/>
+          <w:numId w:val="6"/>
         </w:numPr>
         <w:spacing w:line="360" w:lineRule="auto"/>
         <w:ind w:left="720" w:hanging="360"/>
@@ -2623,12 +2623,12 @@
           <wp:inline distB="114300" distT="114300" distL="114300" distR="114300">
             <wp:extent cx="3924300" cy="2676525"/>
             <wp:effectExtent b="0" l="0" r="0" t="0"/>
-            <wp:docPr id="22" name="image16.png"/>
+            <wp:docPr id="26" name="image19.png"/>
             <a:graphic>
               <a:graphicData uri="http://schemas.openxmlformats.org/drawingml/2006/picture">
                 <pic:pic>
                   <pic:nvPicPr>
-                    <pic:cNvPr id="0" name="image16.png"/>
+                    <pic:cNvPr id="0" name="image19.png"/>
                     <pic:cNvPicPr preferRelativeResize="0"/>
                   </pic:nvPicPr>
                   <pic:blipFill>
@@ -2790,7 +2790,7 @@
       <w:pPr>
         <w:numPr>
           <w:ilvl w:val="0"/>
-          <w:numId w:val="4"/>
+          <w:numId w:val="6"/>
         </w:numPr>
         <w:spacing w:line="360" w:lineRule="auto"/>
         <w:ind w:left="720" w:hanging="360"/>
@@ -2817,12 +2817,12 @@
           <wp:inline distB="114300" distT="114300" distL="114300" distR="114300">
             <wp:extent cx="3886200" cy="3609975"/>
             <wp:effectExtent b="0" l="0" r="0" t="0"/>
-            <wp:docPr id="15" name="image13.png"/>
+            <wp:docPr id="21" name="image15.png"/>
             <a:graphic>
               <a:graphicData uri="http://schemas.openxmlformats.org/drawingml/2006/picture">
                 <pic:pic>
                   <pic:nvPicPr>
-                    <pic:cNvPr id="0" name="image13.png"/>
+                    <pic:cNvPr id="0" name="image15.png"/>
                     <pic:cNvPicPr preferRelativeResize="0"/>
                   </pic:nvPicPr>
                   <pic:blipFill>
@@ -2868,7 +2868,7 @@
       <w:pPr>
         <w:numPr>
           <w:ilvl w:val="0"/>
-          <w:numId w:val="4"/>
+          <w:numId w:val="6"/>
         </w:numPr>
         <w:spacing w:line="360" w:lineRule="auto"/>
         <w:ind w:left="720" w:hanging="360"/>
@@ -2884,7 +2884,7 @@
       <w:pPr>
         <w:numPr>
           <w:ilvl w:val="1"/>
-          <w:numId w:val="4"/>
+          <w:numId w:val="6"/>
         </w:numPr>
         <w:spacing w:line="360" w:lineRule="auto"/>
         <w:ind w:left="1440" w:hanging="360"/>
@@ -2934,12 +2934,12 @@
           <wp:inline distB="114300" distT="114300" distL="114300" distR="114300">
             <wp:extent cx="5943600" cy="2451100"/>
             <wp:effectExtent b="0" l="0" r="0" t="0"/>
-            <wp:docPr id="12" name="image12.png"/>
+            <wp:docPr id="19" name="image10.png"/>
             <a:graphic>
               <a:graphicData uri="http://schemas.openxmlformats.org/drawingml/2006/picture">
                 <pic:pic>
                   <pic:nvPicPr>
-                    <pic:cNvPr id="0" name="image12.png"/>
+                    <pic:cNvPr id="0" name="image10.png"/>
                     <pic:cNvPicPr preferRelativeResize="0"/>
                   </pic:nvPicPr>
                   <pic:blipFill>
@@ -3021,7 +3021,7 @@
       <w:pPr>
         <w:numPr>
           <w:ilvl w:val="0"/>
-          <w:numId w:val="4"/>
+          <w:numId w:val="6"/>
         </w:numPr>
         <w:spacing w:line="360" w:lineRule="auto"/>
         <w:ind w:left="720" w:hanging="360"/>
@@ -3040,7 +3040,7 @@
       <w:pPr>
         <w:numPr>
           <w:ilvl w:val="1"/>
-          <w:numId w:val="4"/>
+          <w:numId w:val="6"/>
         </w:numPr>
         <w:spacing w:line="360" w:lineRule="auto"/>
         <w:ind w:left="1440" w:hanging="360"/>
@@ -3067,12 +3067,12 @@
           <wp:inline distB="114300" distT="114300" distL="114300" distR="114300">
             <wp:extent cx="5943600" cy="2921000"/>
             <wp:effectExtent b="0" l="0" r="0" t="0"/>
-            <wp:docPr id="20" name="image15.png"/>
+            <wp:docPr id="11" name="image14.png"/>
             <a:graphic>
               <a:graphicData uri="http://schemas.openxmlformats.org/drawingml/2006/picture">
                 <pic:pic>
                   <pic:nvPicPr>
-                    <pic:cNvPr id="0" name="image15.png"/>
+                    <pic:cNvPr id="0" name="image14.png"/>
                     <pic:cNvPicPr preferRelativeResize="0"/>
                   </pic:nvPicPr>
                   <pic:blipFill>
@@ -3139,7 +3139,7 @@
           <wp:inline distB="114300" distT="114300" distL="114300" distR="114300">
             <wp:extent cx="3048000" cy="1657350"/>
             <wp:effectExtent b="0" l="0" r="0" t="0"/>
-            <wp:docPr id="19" name="image6.png"/>
+            <wp:docPr id="10" name="image6.png"/>
             <a:graphic>
               <a:graphicData uri="http://schemas.openxmlformats.org/drawingml/2006/picture">
                 <pic:pic>
@@ -3306,12 +3306,12 @@
           <wp:inline distB="114300" distT="114300" distL="114300" distR="114300">
             <wp:extent cx="5943600" cy="6489700"/>
             <wp:effectExtent b="0" l="0" r="0" t="0"/>
-            <wp:docPr id="7" name="image18.png"/>
+            <wp:docPr id="17" name="image23.png"/>
             <a:graphic>
               <a:graphicData uri="http://schemas.openxmlformats.org/drawingml/2006/picture">
                 <pic:pic>
                   <pic:nvPicPr>
-                    <pic:cNvPr id="0" name="image18.png"/>
+                    <pic:cNvPr id="0" name="image23.png"/>
                     <pic:cNvPicPr preferRelativeResize="0"/>
                   </pic:nvPicPr>
                   <pic:blipFill>
@@ -3429,7 +3429,7 @@
       <w:pPr>
         <w:numPr>
           <w:ilvl w:val="0"/>
-          <w:numId w:val="4"/>
+          <w:numId w:val="6"/>
         </w:numPr>
         <w:spacing w:line="360" w:lineRule="auto"/>
         <w:ind w:left="720" w:hanging="360"/>
@@ -3456,12 +3456,12 @@
           <wp:inline distB="114300" distT="114300" distL="114300" distR="114300">
             <wp:extent cx="5781675" cy="1809750"/>
             <wp:effectExtent b="0" l="0" r="0" t="0"/>
-            <wp:docPr id="11" name="image4.png"/>
+            <wp:docPr id="18" name="image8.png"/>
             <a:graphic>
               <a:graphicData uri="http://schemas.openxmlformats.org/drawingml/2006/picture">
                 <pic:pic>
                   <pic:nvPicPr>
-                    <pic:cNvPr id="0" name="image4.png"/>
+                    <pic:cNvPr id="0" name="image8.png"/>
                     <pic:cNvPicPr preferRelativeResize="0"/>
                   </pic:nvPicPr>
                   <pic:blipFill>
@@ -3509,7 +3509,7 @@
       <w:pPr>
         <w:numPr>
           <w:ilvl w:val="0"/>
-          <w:numId w:val="4"/>
+          <w:numId w:val="6"/>
         </w:numPr>
         <w:spacing w:line="360" w:lineRule="auto"/>
         <w:ind w:left="720" w:hanging="360"/>
@@ -3533,12 +3533,12 @@
           <wp:inline distB="114300" distT="114300" distL="114300" distR="114300">
             <wp:extent cx="5943600" cy="876300"/>
             <wp:effectExtent b="0" l="0" r="0" t="0"/>
-            <wp:docPr id="17" name="image8.png"/>
+            <wp:docPr id="23" name="image16.png"/>
             <a:graphic>
               <a:graphicData uri="http://schemas.openxmlformats.org/drawingml/2006/picture">
                 <pic:pic>
                   <pic:nvPicPr>
-                    <pic:cNvPr id="0" name="image8.png"/>
+                    <pic:cNvPr id="0" name="image16.png"/>
                     <pic:cNvPicPr preferRelativeResize="0"/>
                   </pic:nvPicPr>
                   <pic:blipFill>
@@ -3820,7 +3820,7 @@
       <w:pPr>
         <w:numPr>
           <w:ilvl w:val="0"/>
-          <w:numId w:val="10"/>
+          <w:numId w:val="14"/>
         </w:numPr>
         <w:spacing w:line="360" w:lineRule="auto"/>
         <w:ind w:left="720" w:hanging="360"/>
@@ -3839,7 +3839,7 @@
       <w:pPr>
         <w:numPr>
           <w:ilvl w:val="0"/>
-          <w:numId w:val="10"/>
+          <w:numId w:val="14"/>
         </w:numPr>
         <w:spacing w:line="360" w:lineRule="auto"/>
         <w:ind w:left="720" w:hanging="360"/>
@@ -3858,7 +3858,7 @@
       <w:pPr>
         <w:numPr>
           <w:ilvl w:val="0"/>
-          <w:numId w:val="10"/>
+          <w:numId w:val="14"/>
         </w:numPr>
         <w:spacing w:line="360" w:lineRule="auto"/>
         <w:ind w:left="720" w:hanging="360"/>
@@ -3877,7 +3877,7 @@
       <w:pPr>
         <w:numPr>
           <w:ilvl w:val="0"/>
-          <w:numId w:val="10"/>
+          <w:numId w:val="14"/>
         </w:numPr>
         <w:spacing w:line="360" w:lineRule="auto"/>
         <w:ind w:left="720" w:hanging="360"/>
@@ -3924,7 +3924,7 @@
       <w:pPr>
         <w:numPr>
           <w:ilvl w:val="0"/>
-          <w:numId w:val="10"/>
+          <w:numId w:val="14"/>
         </w:numPr>
         <w:spacing w:line="360" w:lineRule="auto"/>
         <w:ind w:left="720" w:hanging="360"/>
@@ -3953,7 +3953,7 @@
       <w:pPr>
         <w:numPr>
           <w:ilvl w:val="1"/>
-          <w:numId w:val="10"/>
+          <w:numId w:val="14"/>
         </w:numPr>
         <w:spacing w:line="360" w:lineRule="auto"/>
         <w:ind w:left="1440" w:hanging="360"/>
@@ -3969,7 +3969,7 @@
       <w:pPr>
         <w:numPr>
           <w:ilvl w:val="1"/>
-          <w:numId w:val="10"/>
+          <w:numId w:val="14"/>
         </w:numPr>
         <w:spacing w:line="360" w:lineRule="auto"/>
         <w:ind w:left="1440" w:hanging="360"/>
@@ -3998,7 +3998,7 @@
       <w:pPr>
         <w:numPr>
           <w:ilvl w:val="0"/>
-          <w:numId w:val="10"/>
+          <w:numId w:val="14"/>
         </w:numPr>
         <w:spacing w:line="360" w:lineRule="auto"/>
         <w:ind w:left="720" w:hanging="360"/>
@@ -4027,7 +4027,7 @@
       <w:pPr>
         <w:numPr>
           <w:ilvl w:val="1"/>
-          <w:numId w:val="10"/>
+          <w:numId w:val="14"/>
         </w:numPr>
         <w:spacing w:line="360" w:lineRule="auto"/>
         <w:ind w:left="1440" w:hanging="360"/>
@@ -4050,7 +4050,7 @@
       <w:pPr>
         <w:numPr>
           <w:ilvl w:val="1"/>
-          <w:numId w:val="10"/>
+          <w:numId w:val="14"/>
         </w:numPr>
         <w:spacing w:line="360" w:lineRule="auto"/>
         <w:ind w:left="1440" w:hanging="360"/>
@@ -4079,7 +4079,7 @@
       <w:pPr>
         <w:numPr>
           <w:ilvl w:val="1"/>
-          <w:numId w:val="10"/>
+          <w:numId w:val="14"/>
         </w:numPr>
         <w:spacing w:line="360" w:lineRule="auto"/>
         <w:ind w:left="1440" w:hanging="360"/>
@@ -4352,7 +4352,7 @@
       <w:pPr>
         <w:numPr>
           <w:ilvl w:val="0"/>
-          <w:numId w:val="8"/>
+          <w:numId w:val="12"/>
         </w:numPr>
         <w:spacing w:line="360" w:lineRule="auto"/>
         <w:ind w:left="720" w:hanging="360"/>
@@ -4368,7 +4368,7 @@
       <w:pPr>
         <w:numPr>
           <w:ilvl w:val="1"/>
-          <w:numId w:val="8"/>
+          <w:numId w:val="12"/>
         </w:numPr>
         <w:spacing w:line="360" w:lineRule="auto"/>
         <w:ind w:left="1440" w:hanging="360"/>
@@ -4392,12 +4392,12 @@
           <wp:inline distB="114300" distT="114300" distL="114300" distR="114300">
             <wp:extent cx="5638800" cy="3257550"/>
             <wp:effectExtent b="0" l="0" r="0" t="0"/>
-            <wp:docPr id="5" name="image23.png"/>
+            <wp:docPr id="15" name="image12.png"/>
             <a:graphic>
               <a:graphicData uri="http://schemas.openxmlformats.org/drawingml/2006/picture">
                 <pic:pic>
                   <pic:nvPicPr>
-                    <pic:cNvPr id="0" name="image23.png"/>
+                    <pic:cNvPr id="0" name="image12.png"/>
                     <pic:cNvPicPr preferRelativeResize="0"/>
                   </pic:nvPicPr>
                   <pic:blipFill>
@@ -4443,7 +4443,7 @@
       <w:pPr>
         <w:numPr>
           <w:ilvl w:val="0"/>
-          <w:numId w:val="8"/>
+          <w:numId w:val="12"/>
         </w:numPr>
         <w:spacing w:line="360" w:lineRule="auto"/>
         <w:ind w:left="720" w:hanging="360"/>
@@ -4462,7 +4462,7 @@
       <w:pPr>
         <w:numPr>
           <w:ilvl w:val="1"/>
-          <w:numId w:val="8"/>
+          <w:numId w:val="12"/>
         </w:numPr>
         <w:spacing w:line="360" w:lineRule="auto"/>
         <w:ind w:left="1440" w:hanging="360"/>
@@ -4486,12 +4486,12 @@
           <wp:inline distB="114300" distT="114300" distL="114300" distR="114300">
             <wp:extent cx="3990975" cy="1219200"/>
             <wp:effectExtent b="0" l="0" r="0" t="0"/>
-            <wp:docPr id="21" name="image24.png"/>
+            <wp:docPr id="12" name="image1.png"/>
             <a:graphic>
               <a:graphicData uri="http://schemas.openxmlformats.org/drawingml/2006/picture">
                 <pic:pic>
                   <pic:nvPicPr>
-                    <pic:cNvPr id="0" name="image24.png"/>
+                    <pic:cNvPr id="0" name="image1.png"/>
                     <pic:cNvPicPr preferRelativeResize="0"/>
                   </pic:nvPicPr>
                   <pic:blipFill>
@@ -4525,7 +4525,7 @@
       <w:pPr>
         <w:numPr>
           <w:ilvl w:val="0"/>
-          <w:numId w:val="8"/>
+          <w:numId w:val="12"/>
         </w:numPr>
         <w:spacing w:line="360" w:lineRule="auto"/>
         <w:ind w:left="720" w:hanging="360"/>
@@ -4552,7 +4552,7 @@
           <wp:inline distB="114300" distT="114300" distL="114300" distR="114300">
             <wp:extent cx="5943600" cy="2070100"/>
             <wp:effectExtent b="0" l="0" r="0" t="0"/>
-            <wp:docPr id="13" name="image21.png"/>
+            <wp:docPr id="8" name="image21.png"/>
             <a:graphic>
               <a:graphicData uri="http://schemas.openxmlformats.org/drawingml/2006/picture">
                 <pic:pic>
@@ -4603,7 +4603,7 @@
       <w:pPr>
         <w:numPr>
           <w:ilvl w:val="0"/>
-          <w:numId w:val="8"/>
+          <w:numId w:val="12"/>
         </w:numPr>
         <w:spacing w:line="360" w:lineRule="auto"/>
         <w:ind w:left="720" w:hanging="360"/>
@@ -4630,12 +4630,12 @@
           <wp:inline distB="114300" distT="114300" distL="114300" distR="114300">
             <wp:extent cx="5943600" cy="2501900"/>
             <wp:effectExtent b="0" l="0" r="0" t="0"/>
-            <wp:docPr id="6" name="image22.png"/>
+            <wp:docPr id="3" name="image11.png"/>
             <a:graphic>
               <a:graphicData uri="http://schemas.openxmlformats.org/drawingml/2006/picture">
                 <pic:pic>
                   <pic:nvPicPr>
-                    <pic:cNvPr id="0" name="image22.png"/>
+                    <pic:cNvPr id="0" name="image11.png"/>
                     <pic:cNvPicPr preferRelativeResize="0"/>
                   </pic:nvPicPr>
                   <pic:blipFill>
@@ -4693,10 +4693,1508 @@
       <w:pPr>
         <w:numPr>
           <w:ilvl w:val="0"/>
+          <w:numId w:val="12"/>
+        </w:numPr>
+        <w:spacing w:line="360" w:lineRule="auto"/>
+        <w:ind w:left="720" w:hanging="360"/>
+        <w:rPr>
+          <w:u w:val="none"/>
+        </w:rPr>
+      </w:pPr>
+      <w:r>
+        <w:rPr>
+          <w:rtl w:val="0"/>
+        </w:rPr>
+        <w:t xml:space="preserve">Now test it: register using Postman and try to log in from the browser. Plain text passwords will no longer work because we are now using encrypted passwords.</w:t>
+      </w:r>
+    </w:p>
+    <w:p>
+      <w:pPr>
+        <w:spacing w:line="360" w:lineRule="auto"/>
+        <w:rPr/>
+      </w:pPr>
+      <w:r>
+        <w:rPr>
+          <w:rtl w:val="0"/>
+        </w:rPr>
+      </w:r>
+    </w:p>
+    <w:p>
+      <w:pPr>
+        <w:spacing w:line="360" w:lineRule="auto"/>
+        <w:rPr/>
+      </w:pPr>
+      <w:r>
+        <w:rPr>
+          <w:rtl w:val="0"/>
+        </w:rPr>
+      </w:r>
+    </w:p>
+    <w:p>
+      <w:pPr>
+        <w:spacing w:line="360" w:lineRule="auto"/>
+        <w:rPr/>
+      </w:pPr>
+      <w:r>
+        <w:rPr>
+          <w:rtl w:val="0"/>
+        </w:rPr>
+      </w:r>
+    </w:p>
+    <w:p>
+      <w:pPr>
+        <w:spacing w:line="360" w:lineRule="auto"/>
+        <w:rPr/>
+      </w:pPr>
+      <w:r>
+        <w:rPr>
+          <w:rtl w:val="0"/>
+        </w:rPr>
+      </w:r>
+    </w:p>
+    <w:p>
+      <w:pPr>
+        <w:spacing w:line="360" w:lineRule="auto"/>
+        <w:rPr/>
+      </w:pPr>
+      <w:r>
+        <w:rPr>
+          <w:rtl w:val="0"/>
+        </w:rPr>
+      </w:r>
+    </w:p>
+    <w:p>
+      <w:pPr>
+        <w:spacing w:line="360" w:lineRule="auto"/>
+        <w:rPr/>
+      </w:pPr>
+      <w:r>
+        <w:rPr>
+          <w:rtl w:val="0"/>
+        </w:rPr>
+      </w:r>
+    </w:p>
+    <w:p>
+      <w:pPr>
+        <w:spacing w:line="360" w:lineRule="auto"/>
+        <w:rPr/>
+      </w:pPr>
+      <w:r>
+        <w:rPr>
+          <w:rtl w:val="0"/>
+        </w:rPr>
+      </w:r>
+    </w:p>
+    <w:p>
+      <w:pPr>
+        <w:spacing w:line="360" w:lineRule="auto"/>
+        <w:rPr/>
+      </w:pPr>
+      <w:r>
+        <w:rPr>
+          <w:rtl w:val="0"/>
+        </w:rPr>
+      </w:r>
+    </w:p>
+    <w:p>
+      <w:pPr>
+        <w:pStyle w:val="Heading2"/>
+        <w:spacing w:after="0" w:before="0" w:line="360" w:lineRule="auto"/>
+        <w:rPr>
+          <w:b w:val="1"/>
+          <w:sz w:val="22"/>
+          <w:szCs w:val="22"/>
+          <w:u w:val="single"/>
+        </w:rPr>
+      </w:pPr>
+      <w:bookmarkStart w:colFirst="0" w:colLast="0" w:name="_3h5u844t6v37" w:id="9"/>
+      <w:bookmarkEnd w:id="9"/>
+      <w:r>
+        <w:rPr>
+          <w:b w:val="1"/>
+          <w:sz w:val="22"/>
+          <w:szCs w:val="22"/>
+          <w:u w:val="single"/>
+          <w:rtl w:val="0"/>
+        </w:rPr>
+        <w:t xml:space="preserve">JOT</w:t>
+      </w:r>
+    </w:p>
+    <w:p>
+      <w:pPr>
+        <w:rPr/>
+      </w:pPr>
+      <w:r>
+        <w:rPr>
+          <w:rtl w:val="0"/>
+        </w:rPr>
+      </w:r>
+    </w:p>
+    <w:p>
+      <w:pPr>
+        <w:pStyle w:val="Heading3"/>
+        <w:rPr/>
+      </w:pPr>
+      <w:bookmarkStart w:colFirst="0" w:colLast="0" w:name="_lzauchzftm37" w:id="10"/>
+      <w:bookmarkEnd w:id="10"/>
+      <w:r>
+        <w:rPr>
+          <w:rtl w:val="0"/>
+        </w:rPr>
+        <w:t xml:space="preserve">Introduction</w:t>
+      </w:r>
+    </w:p>
+    <w:p>
+      <w:pPr>
+        <w:numPr>
+          <w:ilvl w:val="0"/>
           <w:numId w:val="8"/>
         </w:numPr>
         <w:spacing w:line="360" w:lineRule="auto"/>
         <w:ind w:left="720" w:hanging="360"/>
+      </w:pPr>
+      <w:r>
+        <w:rPr>
+          <w:b w:val="1"/>
+          <w:rtl w:val="0"/>
+        </w:rPr>
+        <w:t xml:space="preserve">JWT</w:t>
+      </w:r>
+      <w:r>
+        <w:rPr>
+          <w:rtl w:val="0"/>
+        </w:rPr>
+        <w:t xml:space="preserve"> = JSON web token, in short term we called it JOT</w:t>
+      </w:r>
+    </w:p>
+    <w:p>
+      <w:pPr>
+        <w:numPr>
+          <w:ilvl w:val="0"/>
+          <w:numId w:val="8"/>
+        </w:numPr>
+        <w:spacing w:line="360" w:lineRule="auto"/>
+        <w:ind w:left="720" w:hanging="360"/>
+      </w:pPr>
+      <w:r>
+        <w:rPr>
+          <w:rtl w:val="0"/>
+        </w:rPr>
+        <w:t xml:space="preserve">In early days XML was used as token but it was bulky </w:t>
+      </w:r>
+    </w:p>
+    <w:p>
+      <w:pPr>
+        <w:numPr>
+          <w:ilvl w:val="0"/>
+          <w:numId w:val="8"/>
+        </w:numPr>
+        <w:spacing w:line="360" w:lineRule="auto"/>
+        <w:ind w:left="720" w:hanging="360"/>
+      </w:pPr>
+      <w:r>
+        <w:rPr>
+          <w:b w:val="1"/>
+          <w:rtl w:val="0"/>
+        </w:rPr>
+        <w:t xml:space="preserve">JSON</w:t>
+      </w:r>
+      <w:r>
+        <w:rPr>
+          <w:rtl w:val="0"/>
+        </w:rPr>
+        <w:t xml:space="preserve"> = JavaSCript Object Notation</w:t>
+      </w:r>
+    </w:p>
+    <w:p>
+      <w:pPr>
+        <w:numPr>
+          <w:ilvl w:val="1"/>
+          <w:numId w:val="8"/>
+        </w:numPr>
+        <w:spacing w:line="360" w:lineRule="auto"/>
+        <w:ind w:left="1440" w:hanging="360"/>
+      </w:pPr>
+      <w:r>
+        <w:rPr>
+          <w:rtl w:val="0"/>
+        </w:rPr>
+        <w:t xml:space="preserve">It can represent your data in small format </w:t>
+      </w:r>
+    </w:p>
+    <w:p>
+      <w:pPr>
+        <w:numPr>
+          <w:ilvl w:val="1"/>
+          <w:numId w:val="8"/>
+        </w:numPr>
+        <w:spacing w:line="360" w:lineRule="auto"/>
+        <w:ind w:left="1440" w:hanging="360"/>
+      </w:pPr>
+      <w:r>
+        <w:rPr>
+          <w:rtl w:val="0"/>
+        </w:rPr>
+        <w:t xml:space="preserve">We can also encode it to become a smaller </w:t>
+      </w:r>
+    </w:p>
+    <w:p>
+      <w:pPr>
+        <w:numPr>
+          <w:ilvl w:val="1"/>
+          <w:numId w:val="8"/>
+        </w:numPr>
+        <w:spacing w:line="360" w:lineRule="auto"/>
+        <w:ind w:left="1440" w:hanging="360"/>
+      </w:pPr>
+      <w:r>
+        <w:rPr>
+          <w:rtl w:val="0"/>
+        </w:rPr>
+        <w:t xml:space="preserve">It is very easy to carry between server and client</w:t>
+      </w:r>
+    </w:p>
+    <w:p>
+      <w:pPr>
+        <w:numPr>
+          <w:ilvl w:val="1"/>
+          <w:numId w:val="8"/>
+        </w:numPr>
+        <w:spacing w:line="360" w:lineRule="auto"/>
+        <w:ind w:left="1440" w:hanging="360"/>
+      </w:pPr>
+      <w:r>
+        <w:rPr>
+          <w:rtl w:val="0"/>
+        </w:rPr>
+        <w:t xml:space="preserve">JWTs are not created directly from plain JSON; they follow a specific structure</w:t>
+      </w:r>
+    </w:p>
+    <w:p>
+      <w:pPr>
+        <w:numPr>
+          <w:ilvl w:val="2"/>
+          <w:numId w:val="8"/>
+        </w:numPr>
+        <w:spacing w:line="360" w:lineRule="auto"/>
+        <w:ind w:left="2160" w:hanging="360"/>
+      </w:pPr>
+      <w:r>
+        <w:rPr>
+          <w:rtl w:val="0"/>
+        </w:rPr>
+        <w:t xml:space="preserve">Header (metadata like algorithm and type)</w:t>
+      </w:r>
+    </w:p>
+    <w:p>
+      <w:pPr>
+        <w:numPr>
+          <w:ilvl w:val="2"/>
+          <w:numId w:val="8"/>
+        </w:numPr>
+        <w:spacing w:line="360" w:lineRule="auto"/>
+        <w:ind w:left="2160" w:hanging="360"/>
+      </w:pPr>
+      <w:r>
+        <w:rPr>
+          <w:rtl w:val="0"/>
+        </w:rPr>
+        <w:t xml:space="preserve">Payload (JSON data, typically claims)</w:t>
+      </w:r>
+    </w:p>
+    <w:p>
+      <w:pPr>
+        <w:numPr>
+          <w:ilvl w:val="2"/>
+          <w:numId w:val="8"/>
+        </w:numPr>
+        <w:spacing w:line="360" w:lineRule="auto"/>
+        <w:ind w:left="2160" w:hanging="360"/>
+      </w:pPr>
+      <w:r>
+        <w:rPr>
+          <w:rtl w:val="0"/>
+        </w:rPr>
+        <w:t xml:space="preserve">Signature (ensures data integrity and authenticity)</w:t>
+      </w:r>
+    </w:p>
+    <w:p>
+      <w:pPr>
+        <w:spacing w:line="360" w:lineRule="auto"/>
+        <w:ind w:left="2160" w:firstLine="0"/>
+        <w:rPr/>
+      </w:pPr>
+      <w:r>
+        <w:rPr>
+          <w:rtl w:val="0"/>
+        </w:rPr>
+      </w:r>
+    </w:p>
+    <w:p>
+      <w:pPr>
+        <w:numPr>
+          <w:ilvl w:val="0"/>
+          <w:numId w:val="8"/>
+        </w:numPr>
+        <w:spacing w:line="360" w:lineRule="auto"/>
+        <w:ind w:left="720" w:hanging="360"/>
+      </w:pPr>
+      <w:r>
+        <w:rPr>
+          <w:rtl w:val="0"/>
+        </w:rPr>
+        <w:t xml:space="preserve">The main reason using JWT is for </w:t>
+      </w:r>
+      <w:r>
+        <w:rPr>
+          <w:b w:val="1"/>
+          <w:rtl w:val="0"/>
+        </w:rPr>
+        <w:t xml:space="preserve">accountability</w:t>
+      </w:r>
+      <w:r>
+        <w:rPr>
+          <w:rtl w:val="0"/>
+        </w:rPr>
+        <w:t xml:space="preserve"> not security</w:t>
+      </w:r>
+      <w:r>
+        <w:rPr>
+          <w:rtl w:val="0"/>
+        </w:rPr>
+      </w:r>
+    </w:p>
+    <w:p>
+      <w:pPr>
+        <w:spacing w:line="360" w:lineRule="auto"/>
+        <w:ind w:left="720" w:firstLine="0"/>
+        <w:rPr/>
+      </w:pPr>
+      <w:r>
+        <w:rPr>
+          <w:rtl w:val="0"/>
+        </w:rPr>
+      </w:r>
+    </w:p>
+    <w:p>
+      <w:pPr>
+        <w:spacing w:line="360" w:lineRule="auto"/>
+        <w:ind w:left="720" w:firstLine="0"/>
+        <w:rPr/>
+      </w:pPr>
+      <w:r>
+        <w:rPr>
+          <w:rtl w:val="0"/>
+        </w:rPr>
+      </w:r>
+    </w:p>
+    <w:p>
+      <w:pPr>
+        <w:spacing w:line="360" w:lineRule="auto"/>
+        <w:ind w:left="720" w:firstLine="0"/>
+        <w:rPr/>
+      </w:pPr>
+      <w:r>
+        <w:rPr>
+          <w:rtl w:val="0"/>
+        </w:rPr>
+      </w:r>
+    </w:p>
+    <w:p>
+      <w:pPr>
+        <w:spacing w:line="360" w:lineRule="auto"/>
+        <w:ind w:left="720" w:firstLine="0"/>
+        <w:rPr/>
+      </w:pPr>
+      <w:r>
+        <w:rPr>
+          <w:rtl w:val="0"/>
+        </w:rPr>
+      </w:r>
+    </w:p>
+    <w:p>
+      <w:pPr>
+        <w:spacing w:line="360" w:lineRule="auto"/>
+        <w:ind w:left="720" w:firstLine="0"/>
+        <w:rPr/>
+      </w:pPr>
+      <w:r>
+        <w:rPr>
+          <w:rtl w:val="0"/>
+        </w:rPr>
+      </w:r>
+    </w:p>
+    <w:p>
+      <w:pPr>
+        <w:spacing w:line="360" w:lineRule="auto"/>
+        <w:ind w:left="720" w:firstLine="0"/>
+        <w:rPr/>
+      </w:pPr>
+      <w:r>
+        <w:rPr>
+          <w:rtl w:val="0"/>
+        </w:rPr>
+      </w:r>
+    </w:p>
+    <w:p>
+      <w:pPr>
+        <w:spacing w:line="360" w:lineRule="auto"/>
+        <w:ind w:left="720" w:firstLine="0"/>
+        <w:rPr/>
+      </w:pPr>
+      <w:r>
+        <w:rPr>
+          <w:rtl w:val="0"/>
+        </w:rPr>
+      </w:r>
+    </w:p>
+    <w:p>
+      <w:pPr>
+        <w:spacing w:line="360" w:lineRule="auto"/>
+        <w:ind w:left="720" w:firstLine="0"/>
+        <w:rPr/>
+      </w:pPr>
+      <w:r>
+        <w:rPr>
+          <w:rtl w:val="0"/>
+        </w:rPr>
+      </w:r>
+    </w:p>
+    <w:p>
+      <w:pPr>
+        <w:spacing w:line="360" w:lineRule="auto"/>
+        <w:ind w:left="720" w:firstLine="0"/>
+        <w:rPr/>
+      </w:pPr>
+      <w:r>
+        <w:rPr>
+          <w:rtl w:val="0"/>
+        </w:rPr>
+      </w:r>
+    </w:p>
+    <w:p>
+      <w:pPr>
+        <w:spacing w:line="360" w:lineRule="auto"/>
+        <w:ind w:left="720" w:firstLine="0"/>
+        <w:rPr/>
+      </w:pPr>
+      <w:r>
+        <w:rPr>
+          <w:rtl w:val="0"/>
+        </w:rPr>
+      </w:r>
+    </w:p>
+    <w:p>
+      <w:pPr>
+        <w:spacing w:line="360" w:lineRule="auto"/>
+        <w:ind w:left="720" w:firstLine="0"/>
+        <w:rPr/>
+      </w:pPr>
+      <w:r>
+        <w:rPr>
+          <w:rtl w:val="0"/>
+        </w:rPr>
+      </w:r>
+    </w:p>
+    <w:p>
+      <w:pPr>
+        <w:spacing w:line="360" w:lineRule="auto"/>
+        <w:ind w:left="720" w:firstLine="0"/>
+        <w:rPr/>
+      </w:pPr>
+      <w:r>
+        <w:rPr>
+          <w:rtl w:val="0"/>
+        </w:rPr>
+      </w:r>
+    </w:p>
+    <w:p>
+      <w:pPr>
+        <w:spacing w:line="360" w:lineRule="auto"/>
+        <w:ind w:left="720" w:firstLine="0"/>
+        <w:rPr/>
+      </w:pPr>
+      <w:r>
+        <w:rPr>
+          <w:rtl w:val="0"/>
+        </w:rPr>
+      </w:r>
+    </w:p>
+    <w:p>
+      <w:pPr>
+        <w:spacing w:line="360" w:lineRule="auto"/>
+        <w:ind w:left="720" w:firstLine="0"/>
+        <w:rPr/>
+      </w:pPr>
+      <w:r>
+        <w:rPr>
+          <w:rtl w:val="0"/>
+        </w:rPr>
+      </w:r>
+    </w:p>
+    <w:p>
+      <w:pPr>
+        <w:spacing w:line="360" w:lineRule="auto"/>
+        <w:ind w:left="720" w:firstLine="0"/>
+        <w:rPr/>
+      </w:pPr>
+      <w:r>
+        <w:rPr>
+          <w:rtl w:val="0"/>
+        </w:rPr>
+      </w:r>
+    </w:p>
+    <w:p>
+      <w:pPr>
+        <w:spacing w:line="360" w:lineRule="auto"/>
+        <w:ind w:left="720" w:firstLine="0"/>
+        <w:rPr/>
+      </w:pPr>
+      <w:r>
+        <w:rPr>
+          <w:rtl w:val="0"/>
+        </w:rPr>
+      </w:r>
+    </w:p>
+    <w:p>
+      <w:pPr>
+        <w:spacing w:line="360" w:lineRule="auto"/>
+        <w:ind w:left="0" w:firstLine="0"/>
+        <w:rPr/>
+      </w:pPr>
+      <w:r>
+        <w:rPr>
+          <w:rtl w:val="0"/>
+        </w:rPr>
+      </w:r>
+    </w:p>
+    <w:p>
+      <w:pPr>
+        <w:spacing w:line="360" w:lineRule="auto"/>
+        <w:ind w:left="720" w:firstLine="0"/>
+        <w:rPr/>
+      </w:pPr>
+      <w:r>
+        <w:rPr>
+          <w:rtl w:val="0"/>
+        </w:rPr>
+      </w:r>
+    </w:p>
+    <w:p>
+      <w:pPr>
+        <w:pStyle w:val="Heading3"/>
+        <w:spacing w:line="360" w:lineRule="auto"/>
+        <w:rPr>
+          <w:b w:val="1"/>
+        </w:rPr>
+      </w:pPr>
+      <w:bookmarkStart w:colFirst="0" w:colLast="0" w:name="_ueykjowu1m1h" w:id="11"/>
+      <w:bookmarkEnd w:id="11"/>
+      <w:r>
+        <w:rPr>
+          <w:b w:val="1"/>
+          <w:rtl w:val="0"/>
+        </w:rPr>
+        <w:t xml:space="preserve">Create JOT</w:t>
+      </w:r>
+    </w:p>
+    <w:p>
+      <w:pPr>
+        <w:numPr>
+          <w:ilvl w:val="0"/>
+          <w:numId w:val="9"/>
+        </w:numPr>
+        <w:spacing w:line="360" w:lineRule="auto"/>
+        <w:ind w:left="720" w:hanging="360"/>
+      </w:pPr>
+      <w:r>
+        <w:rPr>
+          <w:rtl w:val="0"/>
+        </w:rPr>
+        <w:t xml:space="preserve">When you want to use the JOT we have to use the one more layer (</w:t>
+      </w:r>
+      <w:r>
+        <w:rPr>
+          <w:b w:val="1"/>
+          <w:rtl w:val="0"/>
+        </w:rPr>
+        <w:t xml:space="preserve">AuthenticationManager)</w:t>
+      </w:r>
+    </w:p>
+    <w:p>
+      <w:pPr>
+        <w:numPr>
+          <w:ilvl w:val="1"/>
+          <w:numId w:val="9"/>
+        </w:numPr>
+        <w:spacing w:line="360" w:lineRule="auto"/>
+        <w:ind w:left="1440" w:hanging="360"/>
+      </w:pPr>
+      <w:r>
+        <w:rPr>
+          <w:rtl w:val="0"/>
+        </w:rPr>
+        <w:t xml:space="preserve">When we send a request to the server, that object of authentication to </w:t>
+      </w:r>
+      <w:r>
+        <w:rPr>
+          <w:b w:val="1"/>
+          <w:rtl w:val="0"/>
+        </w:rPr>
+        <w:t xml:space="preserve">AuthenticationManager</w:t>
+      </w:r>
+      <w:r>
+        <w:rPr>
+          <w:rtl w:val="0"/>
+        </w:rPr>
+        <w:t xml:space="preserve">.</w:t>
+      </w:r>
+    </w:p>
+    <w:p>
+      <w:pPr>
+        <w:numPr>
+          <w:ilvl w:val="1"/>
+          <w:numId w:val="9"/>
+        </w:numPr>
+        <w:spacing w:line="360" w:lineRule="auto"/>
+        <w:ind w:left="1440" w:hanging="360"/>
+      </w:pPr>
+      <w:r>
+        <w:rPr>
+          <w:rtl w:val="0"/>
+        </w:rPr>
+        <w:t xml:space="preserve">AuthenticationManager called the AuthenticationProvider.</w:t>
+      </w:r>
+      <w:r>
+        <w:rPr>
+          <w:rtl w:val="0"/>
+        </w:rPr>
+      </w:r>
+    </w:p>
+    <w:p>
+      <w:pPr>
+        <w:numPr>
+          <w:ilvl w:val="0"/>
+          <w:numId w:val="9"/>
+        </w:numPr>
+        <w:spacing w:line="360" w:lineRule="auto"/>
+        <w:ind w:left="720" w:hanging="360"/>
+      </w:pPr>
+      <w:r>
+        <w:rPr>
+          <w:rtl w:val="0"/>
+        </w:rPr>
+        <w:t xml:space="preserve">So let’s add three more dependencies</w:t>
+      </w:r>
+    </w:p>
+    <w:p>
+      <w:pPr>
+        <w:numPr>
+          <w:ilvl w:val="1"/>
+          <w:numId w:val="9"/>
+        </w:numPr>
+        <w:spacing w:line="360" w:lineRule="auto"/>
+        <w:ind w:left="1440" w:hanging="360"/>
+      </w:pPr>
+      <w:r>
+        <w:rPr>
+          <w:rtl w:val="0"/>
+        </w:rPr>
+        <w:t xml:space="preserve">jjwt api</w:t>
+      </w:r>
+    </w:p>
+    <w:p>
+      <w:pPr>
+        <w:numPr>
+          <w:ilvl w:val="1"/>
+          <w:numId w:val="9"/>
+        </w:numPr>
+        <w:spacing w:line="360" w:lineRule="auto"/>
+        <w:ind w:left="1440" w:hanging="360"/>
+      </w:pPr>
+      <w:r>
+        <w:rPr>
+          <w:rtl w:val="0"/>
+        </w:rPr>
+        <w:t xml:space="preserve">jjwt imp</w:t>
+      </w:r>
+    </w:p>
+    <w:p>
+      <w:pPr>
+        <w:numPr>
+          <w:ilvl w:val="1"/>
+          <w:numId w:val="9"/>
+        </w:numPr>
+        <w:spacing w:line="360" w:lineRule="auto"/>
+        <w:ind w:left="1440" w:hanging="360"/>
+      </w:pPr>
+      <w:r>
+        <w:rPr>
+          <w:rtl w:val="0"/>
+        </w:rPr>
+        <w:t xml:space="preserve">jjwt jackson</w:t>
+      </w:r>
+    </w:p>
+    <w:p>
+      <w:pPr>
+        <w:numPr>
+          <w:ilvl w:val="1"/>
+          <w:numId w:val="9"/>
+        </w:numPr>
+        <w:spacing w:line="360" w:lineRule="auto"/>
+        <w:ind w:left="1440" w:hanging="360"/>
+      </w:pPr>
+      <w:r>
+        <w:rPr>
+          <w:rtl w:val="0"/>
+        </w:rPr>
+        <w:t xml:space="preserve">Load maven it will download dependencies </w:t>
+      </w:r>
+    </w:p>
+    <w:p>
+      <w:pPr>
+        <w:spacing w:line="360" w:lineRule="auto"/>
+        <w:ind w:left="720" w:firstLine="0"/>
+        <w:rPr/>
+      </w:pPr>
+      <w:r>
+        <w:rPr>
+          <w:rtl w:val="0"/>
+        </w:rPr>
+      </w:r>
+    </w:p>
+    <w:p>
+      <w:pPr>
+        <w:numPr>
+          <w:ilvl w:val="0"/>
+          <w:numId w:val="9"/>
+        </w:numPr>
+        <w:spacing w:line="360" w:lineRule="auto"/>
+        <w:ind w:left="720" w:hanging="360"/>
+      </w:pPr>
+      <w:r>
+        <w:rPr>
+          <w:rtl w:val="0"/>
+        </w:rPr>
+      </w:r>
+    </w:p>
+    <w:p>
+      <w:pPr>
+        <w:numPr>
+          <w:ilvl w:val="0"/>
+          <w:numId w:val="9"/>
+        </w:numPr>
+        <w:spacing w:line="360" w:lineRule="auto"/>
+        <w:ind w:left="720" w:hanging="360"/>
+      </w:pPr>
+      <w:r>
+        <w:rPr>
+          <w:rtl w:val="0"/>
+        </w:rPr>
+        <w:t xml:space="preserve">Then create function (src &gt; main &gt; java &gt;package &gt; config&gt; )</w:t>
+      </w:r>
+    </w:p>
+    <w:p>
+      <w:pPr>
+        <w:spacing w:line="360" w:lineRule="auto"/>
+        <w:ind w:left="720" w:firstLine="0"/>
+        <w:rPr/>
+      </w:pPr>
+      <w:r>
+        <w:rPr>
+          <w:rtl w:val="0"/>
+        </w:rPr>
+        <w:t xml:space="preserve">Since we want our own login system we need this function to layer, it communicate with AuthenticationProvider behind the </w:t>
+      </w:r>
+    </w:p>
+    <w:p>
+      <w:pPr>
+        <w:spacing w:line="360" w:lineRule="auto"/>
+        <w:ind w:left="720" w:firstLine="0"/>
+        <w:rPr/>
+      </w:pPr>
+      <w:r>
+        <w:rPr/>
+        <w:drawing>
+          <wp:inline distB="114300" distT="114300" distL="114300" distR="114300">
+            <wp:extent cx="5943600" cy="698500"/>
+            <wp:effectExtent b="0" l="0" r="0" t="0"/>
+            <wp:docPr id="25" name="image27.png"/>
+            <a:graphic>
+              <a:graphicData uri="http://schemas.openxmlformats.org/drawingml/2006/picture">
+                <pic:pic>
+                  <pic:nvPicPr>
+                    <pic:cNvPr id="0" name="image27.png"/>
+                    <pic:cNvPicPr preferRelativeResize="0"/>
+                  </pic:nvPicPr>
+                  <pic:blipFill>
+                    <a:blip r:embed="rId31"/>
+                    <a:srcRect b="0" l="0" r="0" t="0"/>
+                    <a:stretch>
+                      <a:fillRect/>
+                    </a:stretch>
+                  </pic:blipFill>
+                  <pic:spPr>
+                    <a:xfrm>
+                      <a:off x="0" y="0"/>
+                      <a:ext cx="5943600" cy="698500"/>
+                    </a:xfrm>
+                    <a:prstGeom prst="rect"/>
+                    <a:ln/>
+                  </pic:spPr>
+                </pic:pic>
+              </a:graphicData>
+            </a:graphic>
+          </wp:inline>
+        </w:drawing>
+      </w:r>
+      <w:r>
+        <w:rPr>
+          <w:rtl w:val="0"/>
+        </w:rPr>
+      </w:r>
+    </w:p>
+    <w:p>
+      <w:pPr>
+        <w:numPr>
+          <w:ilvl w:val="0"/>
+          <w:numId w:val="9"/>
+        </w:numPr>
+        <w:spacing w:line="360" w:lineRule="auto"/>
+        <w:ind w:left="720" w:hanging="360"/>
+      </w:pPr>
+      <w:r>
+        <w:rPr>
+          <w:rtl w:val="0"/>
+        </w:rPr>
+        <w:t xml:space="preserve">Add user-login controller</w:t>
+      </w:r>
+    </w:p>
+    <w:p>
+      <w:pPr>
+        <w:spacing w:line="360" w:lineRule="auto"/>
+        <w:ind w:left="720" w:firstLine="0"/>
+        <w:rPr/>
+      </w:pPr>
+      <w:r>
+        <w:rPr/>
+        <w:drawing>
+          <wp:inline distB="114300" distT="114300" distL="114300" distR="114300">
+            <wp:extent cx="5943600" cy="812800"/>
+            <wp:effectExtent b="0" l="0" r="0" t="0"/>
+            <wp:docPr id="5" name="image26.png"/>
+            <a:graphic>
+              <a:graphicData uri="http://schemas.openxmlformats.org/drawingml/2006/picture">
+                <pic:pic>
+                  <pic:nvPicPr>
+                    <pic:cNvPr id="0" name="image26.png"/>
+                    <pic:cNvPicPr preferRelativeResize="0"/>
+                  </pic:nvPicPr>
+                  <pic:blipFill>
+                    <a:blip r:embed="rId32"/>
+                    <a:srcRect b="0" l="0" r="0" t="0"/>
+                    <a:stretch>
+                      <a:fillRect/>
+                    </a:stretch>
+                  </pic:blipFill>
+                  <pic:spPr>
+                    <a:xfrm>
+                      <a:off x="0" y="0"/>
+                      <a:ext cx="5943600" cy="812800"/>
+                    </a:xfrm>
+                    <a:prstGeom prst="rect"/>
+                    <a:ln/>
+                  </pic:spPr>
+                </pic:pic>
+              </a:graphicData>
+            </a:graphic>
+          </wp:inline>
+        </w:drawing>
+      </w:r>
+      <w:r>
+        <w:rPr>
+          <w:rtl w:val="0"/>
+        </w:rPr>
+      </w:r>
+    </w:p>
+    <w:p>
+      <w:pPr>
+        <w:spacing w:line="360" w:lineRule="auto"/>
+        <w:ind w:left="720" w:firstLine="0"/>
+        <w:rPr/>
+      </w:pPr>
+      <w:r>
+        <w:rPr>
+          <w:rtl w:val="0"/>
+        </w:rPr>
+        <w:t xml:space="preserve">allow the “user-login” endpoint. (config &gt; SecutifyFilterChain)</w:t>
+      </w:r>
+    </w:p>
+    <w:p>
+      <w:pPr>
+        <w:spacing w:line="360" w:lineRule="auto"/>
+        <w:ind w:left="720" w:firstLine="0"/>
+        <w:rPr/>
+      </w:pPr>
+      <w:r>
+        <w:rPr>
+          <w:rtl w:val="0"/>
+        </w:rPr>
+      </w:r>
+    </w:p>
+    <w:p>
+      <w:pPr>
+        <w:spacing w:line="360" w:lineRule="auto"/>
+        <w:ind w:left="720" w:firstLine="0"/>
+        <w:rPr/>
+      </w:pPr>
+      <w:r>
+        <w:rPr>
+          <w:rtl w:val="0"/>
+        </w:rPr>
+      </w:r>
+    </w:p>
+    <w:p>
+      <w:pPr>
+        <w:spacing w:line="360" w:lineRule="auto"/>
+        <w:ind w:left="0" w:firstLine="0"/>
+        <w:rPr/>
+      </w:pPr>
+      <w:r>
+        <w:rPr>
+          <w:rtl w:val="0"/>
+        </w:rPr>
+      </w:r>
+    </w:p>
+    <w:p>
+      <w:pPr>
+        <w:spacing w:line="360" w:lineRule="auto"/>
+        <w:ind w:left="0" w:firstLine="0"/>
+        <w:rPr/>
+      </w:pPr>
+      <w:r>
+        <w:rPr>
+          <w:rtl w:val="0"/>
+        </w:rPr>
+      </w:r>
+    </w:p>
+    <w:p>
+      <w:pPr>
+        <w:spacing w:line="360" w:lineRule="auto"/>
+        <w:ind w:left="0" w:firstLine="0"/>
+        <w:rPr/>
+      </w:pPr>
+      <w:r>
+        <w:rPr>
+          <w:rtl w:val="0"/>
+        </w:rPr>
+      </w:r>
+    </w:p>
+    <w:p>
+      <w:pPr>
+        <w:spacing w:line="360" w:lineRule="auto"/>
+        <w:ind w:left="0" w:firstLine="0"/>
+        <w:rPr/>
+      </w:pPr>
+      <w:r>
+        <w:rPr>
+          <w:rtl w:val="0"/>
+        </w:rPr>
+      </w:r>
+    </w:p>
+    <w:p>
+      <w:pPr>
+        <w:spacing w:line="360" w:lineRule="auto"/>
+        <w:ind w:left="720" w:firstLine="0"/>
+        <w:rPr/>
+      </w:pPr>
+      <w:r>
+        <w:rPr>
+          <w:rtl w:val="0"/>
+        </w:rPr>
+      </w:r>
+    </w:p>
+    <w:p>
+      <w:pPr>
+        <w:spacing w:line="360" w:lineRule="auto"/>
+        <w:ind w:left="720" w:firstLine="0"/>
+        <w:rPr/>
+      </w:pPr>
+      <w:r>
+        <w:rPr>
+          <w:rtl w:val="0"/>
+        </w:rPr>
+      </w:r>
+    </w:p>
+    <w:p>
+      <w:pPr>
+        <w:numPr>
+          <w:ilvl w:val="0"/>
+          <w:numId w:val="9"/>
+        </w:numPr>
+        <w:spacing w:line="360" w:lineRule="auto"/>
+        <w:ind w:left="720" w:hanging="360"/>
+      </w:pPr>
+      <w:r>
+        <w:rPr>
+          <w:rtl w:val="0"/>
+        </w:rPr>
+        <w:t xml:space="preserve">Now go to UserService, create function to verify the user’s detail, if the user is authenticated then return token</w:t>
+      </w:r>
+    </w:p>
+    <w:p>
+      <w:pPr>
+        <w:spacing w:line="360" w:lineRule="auto"/>
+        <w:ind w:left="720" w:firstLine="0"/>
+        <w:rPr/>
+      </w:pPr>
+      <w:r>
+        <w:rPr>
+          <w:rtl w:val="0"/>
+        </w:rPr>
+        <w:t xml:space="preserve">Need to inject the service (JwtService)</w:t>
+      </w:r>
+    </w:p>
+    <w:p>
+      <w:pPr>
+        <w:spacing w:line="360" w:lineRule="auto"/>
+        <w:ind w:left="720" w:firstLine="0"/>
+        <w:rPr/>
+      </w:pPr>
+      <w:r>
+        <w:rPr/>
+        <w:drawing>
+          <wp:inline distB="114300" distT="114300" distL="114300" distR="114300">
+            <wp:extent cx="5943600" cy="1219200"/>
+            <wp:effectExtent b="0" l="0" r="0" t="0"/>
+            <wp:docPr id="16" name="image25.png"/>
+            <a:graphic>
+              <a:graphicData uri="http://schemas.openxmlformats.org/drawingml/2006/picture">
+                <pic:pic>
+                  <pic:nvPicPr>
+                    <pic:cNvPr id="0" name="image25.png"/>
+                    <pic:cNvPicPr preferRelativeResize="0"/>
+                  </pic:nvPicPr>
+                  <pic:blipFill>
+                    <a:blip r:embed="rId33"/>
+                    <a:srcRect b="0" l="0" r="0" t="0"/>
+                    <a:stretch>
+                      <a:fillRect/>
+                    </a:stretch>
+                  </pic:blipFill>
+                  <pic:spPr>
+                    <a:xfrm>
+                      <a:off x="0" y="0"/>
+                      <a:ext cx="5943600" cy="1219200"/>
+                    </a:xfrm>
+                    <a:prstGeom prst="rect"/>
+                    <a:ln/>
+                  </pic:spPr>
+                </pic:pic>
+              </a:graphicData>
+            </a:graphic>
+          </wp:inline>
+        </w:drawing>
+      </w:r>
+      <w:r>
+        <w:rPr>
+          <w:rtl w:val="0"/>
+        </w:rPr>
+      </w:r>
+    </w:p>
+    <w:p>
+      <w:pPr>
+        <w:spacing w:line="360" w:lineRule="auto"/>
+        <w:ind w:left="720" w:firstLine="0"/>
+        <w:rPr/>
+      </w:pPr>
+      <w:r>
+        <w:rPr>
+          <w:rtl w:val="0"/>
+        </w:rPr>
+      </w:r>
+    </w:p>
+    <w:p>
+      <w:pPr>
+        <w:spacing w:line="360" w:lineRule="auto"/>
+        <w:ind w:left="720" w:firstLine="0"/>
+        <w:rPr/>
+      </w:pPr>
+      <w:r>
+        <w:rPr>
+          <w:rtl w:val="0"/>
+        </w:rPr>
+      </w:r>
+    </w:p>
+    <w:p>
+      <w:pPr>
+        <w:spacing w:line="360" w:lineRule="auto"/>
+        <w:ind w:left="720" w:firstLine="0"/>
+        <w:rPr/>
+      </w:pPr>
+      <w:r>
+        <w:rPr>
+          <w:rtl w:val="0"/>
+        </w:rPr>
+      </w:r>
+    </w:p>
+    <w:p>
+      <w:pPr>
+        <w:spacing w:line="360" w:lineRule="auto"/>
+        <w:rPr/>
+      </w:pPr>
+      <w:r>
+        <w:rPr>
+          <w:rtl w:val="0"/>
+        </w:rPr>
+      </w:r>
+    </w:p>
+    <w:p>
+      <w:pPr>
+        <w:spacing w:line="360" w:lineRule="auto"/>
+        <w:rPr/>
+      </w:pPr>
+      <w:r>
+        <w:rPr>
+          <w:rtl w:val="0"/>
+        </w:rPr>
+      </w:r>
+    </w:p>
+    <w:p>
+      <w:pPr>
+        <w:spacing w:line="360" w:lineRule="auto"/>
+        <w:rPr/>
+      </w:pPr>
+      <w:r>
+        <w:rPr>
+          <w:rtl w:val="0"/>
+        </w:rPr>
+      </w:r>
+    </w:p>
+    <w:p>
+      <w:pPr>
+        <w:spacing w:line="360" w:lineRule="auto"/>
+        <w:rPr/>
+      </w:pPr>
+      <w:r>
+        <w:rPr>
+          <w:rtl w:val="0"/>
+        </w:rPr>
+      </w:r>
+    </w:p>
+    <w:p>
+      <w:pPr>
+        <w:spacing w:line="360" w:lineRule="auto"/>
+        <w:rPr/>
+      </w:pPr>
+      <w:r>
+        <w:rPr>
+          <w:rtl w:val="0"/>
+        </w:rPr>
+      </w:r>
+    </w:p>
+    <w:p>
+      <w:pPr>
+        <w:spacing w:line="360" w:lineRule="auto"/>
+        <w:rPr/>
+      </w:pPr>
+      <w:r>
+        <w:rPr>
+          <w:rtl w:val="0"/>
+        </w:rPr>
+      </w:r>
+    </w:p>
+    <w:p>
+      <w:pPr>
+        <w:spacing w:line="360" w:lineRule="auto"/>
+        <w:rPr/>
+      </w:pPr>
+      <w:r>
+        <w:rPr>
+          <w:rtl w:val="0"/>
+        </w:rPr>
+      </w:r>
+    </w:p>
+    <w:p>
+      <w:pPr>
+        <w:spacing w:line="360" w:lineRule="auto"/>
+        <w:rPr/>
+      </w:pPr>
+      <w:r>
+        <w:rPr>
+          <w:rtl w:val="0"/>
+        </w:rPr>
+      </w:r>
+    </w:p>
+    <w:p>
+      <w:pPr>
+        <w:spacing w:line="360" w:lineRule="auto"/>
+        <w:rPr/>
+      </w:pPr>
+      <w:r>
+        <w:rPr>
+          <w:rtl w:val="0"/>
+        </w:rPr>
+      </w:r>
+    </w:p>
+    <w:p>
+      <w:pPr>
+        <w:spacing w:line="360" w:lineRule="auto"/>
+        <w:rPr/>
+      </w:pPr>
+      <w:r>
+        <w:rPr>
+          <w:rtl w:val="0"/>
+        </w:rPr>
+      </w:r>
+    </w:p>
+    <w:p>
+      <w:pPr>
+        <w:spacing w:line="360" w:lineRule="auto"/>
+        <w:rPr/>
+      </w:pPr>
+      <w:r>
+        <w:rPr>
+          <w:rtl w:val="0"/>
+        </w:rPr>
+      </w:r>
+    </w:p>
+    <w:p>
+      <w:pPr>
+        <w:spacing w:line="360" w:lineRule="auto"/>
+        <w:rPr/>
+      </w:pPr>
+      <w:r>
+        <w:rPr>
+          <w:rtl w:val="0"/>
+        </w:rPr>
+      </w:r>
+    </w:p>
+    <w:p>
+      <w:pPr>
+        <w:spacing w:line="360" w:lineRule="auto"/>
+        <w:rPr/>
+      </w:pPr>
+      <w:r>
+        <w:rPr>
+          <w:rtl w:val="0"/>
+        </w:rPr>
+      </w:r>
+    </w:p>
+    <w:p>
+      <w:pPr>
+        <w:spacing w:line="360" w:lineRule="auto"/>
+        <w:rPr/>
+      </w:pPr>
+      <w:r>
+        <w:rPr>
+          <w:rtl w:val="0"/>
+        </w:rPr>
+      </w:r>
+    </w:p>
+    <w:p>
+      <w:pPr>
+        <w:spacing w:line="360" w:lineRule="auto"/>
+        <w:rPr/>
+      </w:pPr>
+      <w:r>
+        <w:rPr>
+          <w:rtl w:val="0"/>
+        </w:rPr>
+      </w:r>
+    </w:p>
+    <w:p>
+      <w:pPr>
+        <w:spacing w:line="360" w:lineRule="auto"/>
+        <w:rPr/>
+      </w:pPr>
+      <w:r>
+        <w:rPr>
+          <w:rtl w:val="0"/>
+        </w:rPr>
+      </w:r>
+    </w:p>
+    <w:p>
+      <w:pPr>
+        <w:spacing w:line="360" w:lineRule="auto"/>
+        <w:rPr/>
+      </w:pPr>
+      <w:r>
+        <w:rPr>
+          <w:rtl w:val="0"/>
+        </w:rPr>
+      </w:r>
+    </w:p>
+    <w:p>
+      <w:pPr>
+        <w:spacing w:line="360" w:lineRule="auto"/>
+        <w:rPr/>
+      </w:pPr>
+      <w:r>
+        <w:rPr>
+          <w:rtl w:val="0"/>
+        </w:rPr>
+      </w:r>
+    </w:p>
+    <w:p>
+      <w:pPr>
+        <w:spacing w:line="360" w:lineRule="auto"/>
+        <w:rPr/>
+      </w:pPr>
+      <w:r>
+        <w:rPr>
+          <w:rtl w:val="0"/>
+        </w:rPr>
+      </w:r>
+    </w:p>
+    <w:p>
+      <w:pPr>
+        <w:spacing w:line="360" w:lineRule="auto"/>
+        <w:ind w:left="0" w:firstLine="0"/>
+        <w:rPr/>
+      </w:pPr>
+      <w:r>
+        <w:rPr>
+          <w:rtl w:val="0"/>
+        </w:rPr>
+      </w:r>
+    </w:p>
+    <w:p>
+      <w:pPr>
+        <w:pStyle w:val="Heading3"/>
+        <w:spacing w:line="360" w:lineRule="auto"/>
+        <w:rPr>
+          <w:b w:val="1"/>
+        </w:rPr>
+      </w:pPr>
+      <w:bookmarkStart w:colFirst="0" w:colLast="0" w:name="_21i9rnagds1q" w:id="12"/>
+      <w:bookmarkEnd w:id="12"/>
+      <w:r>
+        <w:rPr>
+          <w:b w:val="1"/>
+          <w:rtl w:val="0"/>
+        </w:rPr>
+        <w:t xml:space="preserve">Generate Token</w:t>
+      </w:r>
+    </w:p>
+    <w:p>
+      <w:pPr>
+        <w:numPr>
+          <w:ilvl w:val="0"/>
+          <w:numId w:val="3"/>
+        </w:numPr>
+        <w:spacing w:line="360" w:lineRule="auto"/>
+        <w:ind w:left="720" w:hanging="360"/>
+      </w:pPr>
+      <w:r>
+        <w:rPr>
+          <w:rtl w:val="0"/>
+        </w:rPr>
+        <w:t xml:space="preserve">We need encryption two times while we are storing passwords, and while validating our credentials.</w:t>
+      </w:r>
+    </w:p>
+    <w:p>
+      <w:pPr>
+        <w:numPr>
+          <w:ilvl w:val="1"/>
+          <w:numId w:val="3"/>
+        </w:numPr>
+        <w:spacing w:line="360" w:lineRule="auto"/>
+        <w:ind w:left="1440" w:hanging="360"/>
+      </w:pPr>
+      <w:r>
+        <w:rPr>
+          <w:rtl w:val="0"/>
+        </w:rPr>
+        <w:t xml:space="preserve">src &gt; main &gt; java &gt;package &gt; Service&gt; JwtService (new service)</w:t>
+      </w:r>
+    </w:p>
+    <w:p>
+      <w:pPr>
+        <w:spacing w:line="360" w:lineRule="auto"/>
+        <w:ind w:left="720" w:firstLine="0"/>
+        <w:rPr/>
+      </w:pPr>
+      <w:r>
+        <w:rPr/>
+        <w:drawing>
+          <wp:inline distB="114300" distT="114300" distL="114300" distR="114300">
+            <wp:extent cx="5533562" cy="6748463"/>
+            <wp:effectExtent b="0" l="0" r="0" t="0"/>
+            <wp:docPr id="9" name="image28.png"/>
+            <a:graphic>
+              <a:graphicData uri="http://schemas.openxmlformats.org/drawingml/2006/picture">
+                <pic:pic>
+                  <pic:nvPicPr>
+                    <pic:cNvPr id="0" name="image28.png"/>
+                    <pic:cNvPicPr preferRelativeResize="0"/>
+                  </pic:nvPicPr>
+                  <pic:blipFill>
+                    <a:blip r:embed="rId34"/>
+                    <a:srcRect b="0" l="0" r="0" t="0"/>
+                    <a:stretch>
+                      <a:fillRect/>
+                    </a:stretch>
+                  </pic:blipFill>
+                  <pic:spPr>
+                    <a:xfrm>
+                      <a:off x="0" y="0"/>
+                      <a:ext cx="5533562" cy="6748463"/>
+                    </a:xfrm>
+                    <a:prstGeom prst="rect"/>
+                    <a:ln/>
+                  </pic:spPr>
+                </pic:pic>
+              </a:graphicData>
+            </a:graphic>
+          </wp:inline>
+        </w:drawing>
+      </w:r>
+      <w:r>
+        <w:rPr>
+          <w:rtl w:val="0"/>
+        </w:rPr>
+      </w:r>
+    </w:p>
+    <w:p>
+      <w:pPr>
+        <w:spacing w:line="360" w:lineRule="auto"/>
+        <w:ind w:left="0" w:firstLine="720"/>
+        <w:rPr/>
+      </w:pPr>
+      <w:r>
+        <w:rPr>
+          <w:rtl w:val="0"/>
+        </w:rPr>
+        <w:t xml:space="preserve">Now test it </w:t>
+      </w:r>
+    </w:p>
+    <w:p>
+      <w:pPr>
+        <w:pStyle w:val="Heading3"/>
+        <w:spacing w:line="360" w:lineRule="auto"/>
+        <w:rPr>
+          <w:b w:val="1"/>
+        </w:rPr>
+      </w:pPr>
+      <w:bookmarkStart w:colFirst="0" w:colLast="0" w:name="_dwy7z5mjhslx" w:id="13"/>
+      <w:bookmarkEnd w:id="13"/>
+      <w:r>
+        <w:rPr>
+          <w:b w:val="1"/>
+          <w:rtl w:val="0"/>
+        </w:rPr>
+        <w:t xml:space="preserve">Validate Token</w:t>
+      </w:r>
+    </w:p>
+    <w:p>
+      <w:pPr>
+        <w:numPr>
+          <w:ilvl w:val="0"/>
+          <w:numId w:val="2"/>
+        </w:numPr>
+        <w:spacing w:line="360" w:lineRule="auto"/>
+        <w:ind w:left="720" w:hanging="360"/>
         <w:rPr>
           <w:u w:val="none"/>
         </w:rPr>
@@ -4705,7 +6203,7 @@
         <w:rPr>
           <w:rtl w:val="0"/>
         </w:rPr>
-        <w:t xml:space="preserve">Now test it: register using Postman and try to log in from the browser. Plain text passwords will no longer work because we are now using encrypted passwords.</w:t>
+        <w:t xml:space="preserve">We need encryption two times while we are storgin password, and while validating our credentials</w:t>
       </w:r>
       <w:r>
         <w:rPr>
@@ -4849,8 +6347,8 @@
     </w:lvl>
     <w:lvl w:ilvl="1">
       <w:start w:val="1"/>
-      <w:numFmt w:val="bullet"/>
-      <w:lvlText w:val="○"/>
+      <w:numFmt w:val="lowerLetter"/>
+      <w:lvlText w:val="%2."/>
       <w:lvlJc w:val="left"/>
       <w:pPr>
         <w:ind w:left="1440" w:hanging="360"/>
@@ -4959,8 +6457,8 @@
     </w:lvl>
     <w:lvl w:ilvl="1">
       <w:start w:val="1"/>
-      <w:numFmt w:val="bullet"/>
-      <w:lvlText w:val="○"/>
+      <w:numFmt w:val="lowerLetter"/>
+      <w:lvlText w:val="%2."/>
       <w:lvlJc w:val="left"/>
       <w:pPr>
         <w:ind w:left="1440" w:hanging="360"/>
@@ -5167,8 +6665,8 @@
   <w:abstractNum w:abstractNumId="5">
     <w:lvl w:ilvl="0">
       <w:start w:val="1"/>
-      <w:numFmt w:val="bullet"/>
-      <w:lvlText w:val="●"/>
+      <w:numFmt w:val="decimal"/>
+      <w:lvlText w:val="%1."/>
       <w:lvlJc w:val="left"/>
       <w:pPr>
         <w:ind w:left="720" w:hanging="360"/>
@@ -5191,9 +6689,9 @@
     </w:lvl>
     <w:lvl w:ilvl="2">
       <w:start w:val="1"/>
-      <w:numFmt w:val="bullet"/>
-      <w:lvlText w:val="■"/>
-      <w:lvlJc w:val="left"/>
+      <w:numFmt w:val="lowerRoman"/>
+      <w:lvlText w:val="%3."/>
+      <w:lvlJc w:val="right"/>
       <w:pPr>
         <w:ind w:left="2160" w:hanging="360"/>
       </w:pPr>
@@ -5203,8 +6701,8 @@
     </w:lvl>
     <w:lvl w:ilvl="3">
       <w:start w:val="1"/>
-      <w:numFmt w:val="bullet"/>
-      <w:lvlText w:val="●"/>
+      <w:numFmt w:val="decimal"/>
+      <w:lvlText w:val="%4."/>
       <w:lvlJc w:val="left"/>
       <w:pPr>
         <w:ind w:left="2880" w:hanging="360"/>
@@ -5215,8 +6713,8 @@
     </w:lvl>
     <w:lvl w:ilvl="4">
       <w:start w:val="1"/>
-      <w:numFmt w:val="bullet"/>
-      <w:lvlText w:val="○"/>
+      <w:numFmt w:val="lowerLetter"/>
+      <w:lvlText w:val="%5."/>
       <w:lvlJc w:val="left"/>
       <w:pPr>
         <w:ind w:left="3600" w:hanging="360"/>
@@ -5227,9 +6725,9 @@
     </w:lvl>
     <w:lvl w:ilvl="5">
       <w:start w:val="1"/>
-      <w:numFmt w:val="bullet"/>
-      <w:lvlText w:val="■"/>
-      <w:lvlJc w:val="left"/>
+      <w:numFmt w:val="lowerRoman"/>
+      <w:lvlText w:val="%6."/>
+      <w:lvlJc w:val="right"/>
       <w:pPr>
         <w:ind w:left="4320" w:hanging="360"/>
       </w:pPr>
@@ -5239,8 +6737,8 @@
     </w:lvl>
     <w:lvl w:ilvl="6">
       <w:start w:val="1"/>
-      <w:numFmt w:val="bullet"/>
-      <w:lvlText w:val="●"/>
+      <w:numFmt w:val="decimal"/>
+      <w:lvlText w:val="%7."/>
       <w:lvlJc w:val="left"/>
       <w:pPr>
         <w:ind w:left="5040" w:hanging="360"/>
@@ -5251,8 +6749,8 @@
     </w:lvl>
     <w:lvl w:ilvl="7">
       <w:start w:val="1"/>
-      <w:numFmt w:val="bullet"/>
-      <w:lvlText w:val="○"/>
+      <w:numFmt w:val="lowerLetter"/>
+      <w:lvlText w:val="%8."/>
       <w:lvlJc w:val="left"/>
       <w:pPr>
         <w:ind w:left="5760" w:hanging="360"/>
@@ -5263,9 +6761,9 @@
     </w:lvl>
     <w:lvl w:ilvl="8">
       <w:start w:val="1"/>
-      <w:numFmt w:val="bullet"/>
-      <w:lvlText w:val="■"/>
-      <w:lvlJc w:val="left"/>
+      <w:numFmt w:val="lowerRoman"/>
+      <w:lvlText w:val="%9."/>
+      <w:lvlJc w:val="right"/>
       <w:pPr>
         <w:ind w:left="6480" w:hanging="360"/>
       </w:pPr>
@@ -5277,8 +6775,8 @@
   <w:abstractNum w:abstractNumId="6">
     <w:lvl w:ilvl="0">
       <w:start w:val="1"/>
-      <w:numFmt w:val="bullet"/>
-      <w:lvlText w:val="●"/>
+      <w:numFmt w:val="decimal"/>
+      <w:lvlText w:val="%1."/>
       <w:lvlJc w:val="left"/>
       <w:pPr>
         <w:ind w:left="720" w:hanging="360"/>
@@ -5301,9 +6799,9 @@
     </w:lvl>
     <w:lvl w:ilvl="2">
       <w:start w:val="1"/>
-      <w:numFmt w:val="bullet"/>
-      <w:lvlText w:val="■"/>
-      <w:lvlJc w:val="left"/>
+      <w:numFmt w:val="lowerRoman"/>
+      <w:lvlText w:val="%3."/>
+      <w:lvlJc w:val="right"/>
       <w:pPr>
         <w:ind w:left="2160" w:hanging="360"/>
       </w:pPr>
@@ -5313,8 +6811,8 @@
     </w:lvl>
     <w:lvl w:ilvl="3">
       <w:start w:val="1"/>
-      <w:numFmt w:val="bullet"/>
-      <w:lvlText w:val="●"/>
+      <w:numFmt w:val="decimal"/>
+      <w:lvlText w:val="%4."/>
       <w:lvlJc w:val="left"/>
       <w:pPr>
         <w:ind w:left="2880" w:hanging="360"/>
@@ -5325,8 +6823,8 @@
     </w:lvl>
     <w:lvl w:ilvl="4">
       <w:start w:val="1"/>
-      <w:numFmt w:val="bullet"/>
-      <w:lvlText w:val="○"/>
+      <w:numFmt w:val="lowerLetter"/>
+      <w:lvlText w:val="%5."/>
       <w:lvlJc w:val="left"/>
       <w:pPr>
         <w:ind w:left="3600" w:hanging="360"/>
@@ -5337,9 +6835,9 @@
     </w:lvl>
     <w:lvl w:ilvl="5">
       <w:start w:val="1"/>
-      <w:numFmt w:val="bullet"/>
-      <w:lvlText w:val="■"/>
-      <w:lvlJc w:val="left"/>
+      <w:numFmt w:val="lowerRoman"/>
+      <w:lvlText w:val="%6."/>
+      <w:lvlJc w:val="right"/>
       <w:pPr>
         <w:ind w:left="4320" w:hanging="360"/>
       </w:pPr>
@@ -5349,8 +6847,8 @@
     </w:lvl>
     <w:lvl w:ilvl="6">
       <w:start w:val="1"/>
-      <w:numFmt w:val="bullet"/>
-      <w:lvlText w:val="●"/>
+      <w:numFmt w:val="decimal"/>
+      <w:lvlText w:val="%7."/>
       <w:lvlJc w:val="left"/>
       <w:pPr>
         <w:ind w:left="5040" w:hanging="360"/>
@@ -5361,8 +6859,8 @@
     </w:lvl>
     <w:lvl w:ilvl="7">
       <w:start w:val="1"/>
-      <w:numFmt w:val="bullet"/>
-      <w:lvlText w:val="○"/>
+      <w:numFmt w:val="lowerLetter"/>
+      <w:lvlText w:val="%8."/>
       <w:lvlJc w:val="left"/>
       <w:pPr>
         <w:ind w:left="5760" w:hanging="360"/>
@@ -5373,9 +6871,9 @@
     </w:lvl>
     <w:lvl w:ilvl="8">
       <w:start w:val="1"/>
-      <w:numFmt w:val="bullet"/>
-      <w:lvlText w:val="■"/>
-      <w:lvlJc w:val="left"/>
+      <w:numFmt w:val="lowerRoman"/>
+      <w:lvlText w:val="%9."/>
+      <w:lvlJc w:val="right"/>
       <w:pPr>
         <w:ind w:left="6480" w:hanging="360"/>
       </w:pPr>
@@ -5387,6 +6885,116 @@
   <w:abstractNum w:abstractNumId="7">
     <w:lvl w:ilvl="0">
       <w:start w:val="1"/>
+      <w:numFmt w:val="bullet"/>
+      <w:lvlText w:val="●"/>
+      <w:lvlJc w:val="left"/>
+      <w:pPr>
+        <w:ind w:left="720" w:hanging="360"/>
+      </w:pPr>
+      <w:rPr>
+        <w:u w:val="none"/>
+      </w:rPr>
+    </w:lvl>
+    <w:lvl w:ilvl="1">
+      <w:start w:val="1"/>
+      <w:numFmt w:val="bullet"/>
+      <w:lvlText w:val="○"/>
+      <w:lvlJc w:val="left"/>
+      <w:pPr>
+        <w:ind w:left="1440" w:hanging="360"/>
+      </w:pPr>
+      <w:rPr>
+        <w:u w:val="none"/>
+      </w:rPr>
+    </w:lvl>
+    <w:lvl w:ilvl="2">
+      <w:start w:val="1"/>
+      <w:numFmt w:val="bullet"/>
+      <w:lvlText w:val="■"/>
+      <w:lvlJc w:val="left"/>
+      <w:pPr>
+        <w:ind w:left="2160" w:hanging="360"/>
+      </w:pPr>
+      <w:rPr>
+        <w:u w:val="none"/>
+      </w:rPr>
+    </w:lvl>
+    <w:lvl w:ilvl="3">
+      <w:start w:val="1"/>
+      <w:numFmt w:val="bullet"/>
+      <w:lvlText w:val="●"/>
+      <w:lvlJc w:val="left"/>
+      <w:pPr>
+        <w:ind w:left="2880" w:hanging="360"/>
+      </w:pPr>
+      <w:rPr>
+        <w:u w:val="none"/>
+      </w:rPr>
+    </w:lvl>
+    <w:lvl w:ilvl="4">
+      <w:start w:val="1"/>
+      <w:numFmt w:val="bullet"/>
+      <w:lvlText w:val="○"/>
+      <w:lvlJc w:val="left"/>
+      <w:pPr>
+        <w:ind w:left="3600" w:hanging="360"/>
+      </w:pPr>
+      <w:rPr>
+        <w:u w:val="none"/>
+      </w:rPr>
+    </w:lvl>
+    <w:lvl w:ilvl="5">
+      <w:start w:val="1"/>
+      <w:numFmt w:val="bullet"/>
+      <w:lvlText w:val="■"/>
+      <w:lvlJc w:val="left"/>
+      <w:pPr>
+        <w:ind w:left="4320" w:hanging="360"/>
+      </w:pPr>
+      <w:rPr>
+        <w:u w:val="none"/>
+      </w:rPr>
+    </w:lvl>
+    <w:lvl w:ilvl="6">
+      <w:start w:val="1"/>
+      <w:numFmt w:val="bullet"/>
+      <w:lvlText w:val="●"/>
+      <w:lvlJc w:val="left"/>
+      <w:pPr>
+        <w:ind w:left="5040" w:hanging="360"/>
+      </w:pPr>
+      <w:rPr>
+        <w:u w:val="none"/>
+      </w:rPr>
+    </w:lvl>
+    <w:lvl w:ilvl="7">
+      <w:start w:val="1"/>
+      <w:numFmt w:val="bullet"/>
+      <w:lvlText w:val="○"/>
+      <w:lvlJc w:val="left"/>
+      <w:pPr>
+        <w:ind w:left="5760" w:hanging="360"/>
+      </w:pPr>
+      <w:rPr>
+        <w:u w:val="none"/>
+      </w:rPr>
+    </w:lvl>
+    <w:lvl w:ilvl="8">
+      <w:start w:val="1"/>
+      <w:numFmt w:val="bullet"/>
+      <w:lvlText w:val="■"/>
+      <w:lvlJc w:val="left"/>
+      <w:pPr>
+        <w:ind w:left="6480" w:hanging="360"/>
+      </w:pPr>
+      <w:rPr>
+        <w:u w:val="none"/>
+      </w:rPr>
+    </w:lvl>
+  </w:abstractNum>
+  <w:abstractNum w:abstractNumId="8">
+    <w:lvl w:ilvl="0">
+      <w:start w:val="1"/>
       <w:numFmt w:val="decimal"/>
       <w:lvlText w:val="%1."/>
       <w:lvlJc w:val="left"/>
@@ -5399,8 +7007,8 @@
     </w:lvl>
     <w:lvl w:ilvl="1">
       <w:start w:val="1"/>
-      <w:numFmt w:val="bullet"/>
-      <w:lvlText w:val="○"/>
+      <w:numFmt w:val="lowerLetter"/>
+      <w:lvlText w:val="%2."/>
       <w:lvlJc w:val="left"/>
       <w:pPr>
         <w:ind w:left="1440" w:hanging="360"/>
@@ -5494,7 +7102,7 @@
       </w:rPr>
     </w:lvl>
   </w:abstractNum>
-  <w:abstractNum w:abstractNumId="8">
+  <w:abstractNum w:abstractNumId="9">
     <w:lvl w:ilvl="0">
       <w:start w:val="1"/>
       <w:numFmt w:val="decimal"/>
@@ -5604,7 +7212,7 @@
       </w:rPr>
     </w:lvl>
   </w:abstractNum>
-  <w:abstractNum w:abstractNumId="9">
+  <w:abstractNum w:abstractNumId="10">
     <w:lvl w:ilvl="0">
       <w:start w:val="1"/>
       <w:numFmt w:val="bullet"/>
@@ -5714,7 +7322,337 @@
       </w:rPr>
     </w:lvl>
   </w:abstractNum>
-  <w:abstractNum w:abstractNumId="10">
+  <w:abstractNum w:abstractNumId="11">
+    <w:lvl w:ilvl="0">
+      <w:start w:val="1"/>
+      <w:numFmt w:val="decimal"/>
+      <w:lvlText w:val="%1."/>
+      <w:lvlJc w:val="left"/>
+      <w:pPr>
+        <w:ind w:left="720" w:hanging="360"/>
+      </w:pPr>
+      <w:rPr>
+        <w:u w:val="none"/>
+      </w:rPr>
+    </w:lvl>
+    <w:lvl w:ilvl="1">
+      <w:start w:val="1"/>
+      <w:numFmt w:val="bullet"/>
+      <w:lvlText w:val="○"/>
+      <w:lvlJc w:val="left"/>
+      <w:pPr>
+        <w:ind w:left="1440" w:hanging="360"/>
+      </w:pPr>
+      <w:rPr>
+        <w:u w:val="none"/>
+      </w:rPr>
+    </w:lvl>
+    <w:lvl w:ilvl="2">
+      <w:start w:val="1"/>
+      <w:numFmt w:val="lowerRoman"/>
+      <w:lvlText w:val="%3."/>
+      <w:lvlJc w:val="right"/>
+      <w:pPr>
+        <w:ind w:left="2160" w:hanging="360"/>
+      </w:pPr>
+      <w:rPr>
+        <w:u w:val="none"/>
+      </w:rPr>
+    </w:lvl>
+    <w:lvl w:ilvl="3">
+      <w:start w:val="1"/>
+      <w:numFmt w:val="decimal"/>
+      <w:lvlText w:val="%4."/>
+      <w:lvlJc w:val="left"/>
+      <w:pPr>
+        <w:ind w:left="2880" w:hanging="360"/>
+      </w:pPr>
+      <w:rPr>
+        <w:u w:val="none"/>
+      </w:rPr>
+    </w:lvl>
+    <w:lvl w:ilvl="4">
+      <w:start w:val="1"/>
+      <w:numFmt w:val="lowerLetter"/>
+      <w:lvlText w:val="%5."/>
+      <w:lvlJc w:val="left"/>
+      <w:pPr>
+        <w:ind w:left="3600" w:hanging="360"/>
+      </w:pPr>
+      <w:rPr>
+        <w:u w:val="none"/>
+      </w:rPr>
+    </w:lvl>
+    <w:lvl w:ilvl="5">
+      <w:start w:val="1"/>
+      <w:numFmt w:val="lowerRoman"/>
+      <w:lvlText w:val="%6."/>
+      <w:lvlJc w:val="right"/>
+      <w:pPr>
+        <w:ind w:left="4320" w:hanging="360"/>
+      </w:pPr>
+      <w:rPr>
+        <w:u w:val="none"/>
+      </w:rPr>
+    </w:lvl>
+    <w:lvl w:ilvl="6">
+      <w:start w:val="1"/>
+      <w:numFmt w:val="decimal"/>
+      <w:lvlText w:val="%7."/>
+      <w:lvlJc w:val="left"/>
+      <w:pPr>
+        <w:ind w:left="5040" w:hanging="360"/>
+      </w:pPr>
+      <w:rPr>
+        <w:u w:val="none"/>
+      </w:rPr>
+    </w:lvl>
+    <w:lvl w:ilvl="7">
+      <w:start w:val="1"/>
+      <w:numFmt w:val="lowerLetter"/>
+      <w:lvlText w:val="%8."/>
+      <w:lvlJc w:val="left"/>
+      <w:pPr>
+        <w:ind w:left="5760" w:hanging="360"/>
+      </w:pPr>
+      <w:rPr>
+        <w:u w:val="none"/>
+      </w:rPr>
+    </w:lvl>
+    <w:lvl w:ilvl="8">
+      <w:start w:val="1"/>
+      <w:numFmt w:val="lowerRoman"/>
+      <w:lvlText w:val="%9."/>
+      <w:lvlJc w:val="right"/>
+      <w:pPr>
+        <w:ind w:left="6480" w:hanging="360"/>
+      </w:pPr>
+      <w:rPr>
+        <w:u w:val="none"/>
+      </w:rPr>
+    </w:lvl>
+  </w:abstractNum>
+  <w:abstractNum w:abstractNumId="12">
+    <w:lvl w:ilvl="0">
+      <w:start w:val="1"/>
+      <w:numFmt w:val="decimal"/>
+      <w:lvlText w:val="%1."/>
+      <w:lvlJc w:val="left"/>
+      <w:pPr>
+        <w:ind w:left="720" w:hanging="360"/>
+      </w:pPr>
+      <w:rPr>
+        <w:u w:val="none"/>
+      </w:rPr>
+    </w:lvl>
+    <w:lvl w:ilvl="1">
+      <w:start w:val="1"/>
+      <w:numFmt w:val="bullet"/>
+      <w:lvlText w:val="○"/>
+      <w:lvlJc w:val="left"/>
+      <w:pPr>
+        <w:ind w:left="1440" w:hanging="360"/>
+      </w:pPr>
+      <w:rPr>
+        <w:u w:val="none"/>
+      </w:rPr>
+    </w:lvl>
+    <w:lvl w:ilvl="2">
+      <w:start w:val="1"/>
+      <w:numFmt w:val="lowerRoman"/>
+      <w:lvlText w:val="%3."/>
+      <w:lvlJc w:val="right"/>
+      <w:pPr>
+        <w:ind w:left="2160" w:hanging="360"/>
+      </w:pPr>
+      <w:rPr>
+        <w:u w:val="none"/>
+      </w:rPr>
+    </w:lvl>
+    <w:lvl w:ilvl="3">
+      <w:start w:val="1"/>
+      <w:numFmt w:val="decimal"/>
+      <w:lvlText w:val="%4."/>
+      <w:lvlJc w:val="left"/>
+      <w:pPr>
+        <w:ind w:left="2880" w:hanging="360"/>
+      </w:pPr>
+      <w:rPr>
+        <w:u w:val="none"/>
+      </w:rPr>
+    </w:lvl>
+    <w:lvl w:ilvl="4">
+      <w:start w:val="1"/>
+      <w:numFmt w:val="lowerLetter"/>
+      <w:lvlText w:val="%5."/>
+      <w:lvlJc w:val="left"/>
+      <w:pPr>
+        <w:ind w:left="3600" w:hanging="360"/>
+      </w:pPr>
+      <w:rPr>
+        <w:u w:val="none"/>
+      </w:rPr>
+    </w:lvl>
+    <w:lvl w:ilvl="5">
+      <w:start w:val="1"/>
+      <w:numFmt w:val="lowerRoman"/>
+      <w:lvlText w:val="%6."/>
+      <w:lvlJc w:val="right"/>
+      <w:pPr>
+        <w:ind w:left="4320" w:hanging="360"/>
+      </w:pPr>
+      <w:rPr>
+        <w:u w:val="none"/>
+      </w:rPr>
+    </w:lvl>
+    <w:lvl w:ilvl="6">
+      <w:start w:val="1"/>
+      <w:numFmt w:val="decimal"/>
+      <w:lvlText w:val="%7."/>
+      <w:lvlJc w:val="left"/>
+      <w:pPr>
+        <w:ind w:left="5040" w:hanging="360"/>
+      </w:pPr>
+      <w:rPr>
+        <w:u w:val="none"/>
+      </w:rPr>
+    </w:lvl>
+    <w:lvl w:ilvl="7">
+      <w:start w:val="1"/>
+      <w:numFmt w:val="lowerLetter"/>
+      <w:lvlText w:val="%8."/>
+      <w:lvlJc w:val="left"/>
+      <w:pPr>
+        <w:ind w:left="5760" w:hanging="360"/>
+      </w:pPr>
+      <w:rPr>
+        <w:u w:val="none"/>
+      </w:rPr>
+    </w:lvl>
+    <w:lvl w:ilvl="8">
+      <w:start w:val="1"/>
+      <w:numFmt w:val="lowerRoman"/>
+      <w:lvlText w:val="%9."/>
+      <w:lvlJc w:val="right"/>
+      <w:pPr>
+        <w:ind w:left="6480" w:hanging="360"/>
+      </w:pPr>
+      <w:rPr>
+        <w:u w:val="none"/>
+      </w:rPr>
+    </w:lvl>
+  </w:abstractNum>
+  <w:abstractNum w:abstractNumId="13">
+    <w:lvl w:ilvl="0">
+      <w:start w:val="1"/>
+      <w:numFmt w:val="bullet"/>
+      <w:lvlText w:val="●"/>
+      <w:lvlJc w:val="left"/>
+      <w:pPr>
+        <w:ind w:left="720" w:hanging="360"/>
+      </w:pPr>
+      <w:rPr>
+        <w:u w:val="none"/>
+      </w:rPr>
+    </w:lvl>
+    <w:lvl w:ilvl="1">
+      <w:start w:val="1"/>
+      <w:numFmt w:val="bullet"/>
+      <w:lvlText w:val="○"/>
+      <w:lvlJc w:val="left"/>
+      <w:pPr>
+        <w:ind w:left="1440" w:hanging="360"/>
+      </w:pPr>
+      <w:rPr>
+        <w:u w:val="none"/>
+      </w:rPr>
+    </w:lvl>
+    <w:lvl w:ilvl="2">
+      <w:start w:val="1"/>
+      <w:numFmt w:val="bullet"/>
+      <w:lvlText w:val="■"/>
+      <w:lvlJc w:val="left"/>
+      <w:pPr>
+        <w:ind w:left="2160" w:hanging="360"/>
+      </w:pPr>
+      <w:rPr>
+        <w:u w:val="none"/>
+      </w:rPr>
+    </w:lvl>
+    <w:lvl w:ilvl="3">
+      <w:start w:val="1"/>
+      <w:numFmt w:val="bullet"/>
+      <w:lvlText w:val="●"/>
+      <w:lvlJc w:val="left"/>
+      <w:pPr>
+        <w:ind w:left="2880" w:hanging="360"/>
+      </w:pPr>
+      <w:rPr>
+        <w:u w:val="none"/>
+      </w:rPr>
+    </w:lvl>
+    <w:lvl w:ilvl="4">
+      <w:start w:val="1"/>
+      <w:numFmt w:val="bullet"/>
+      <w:lvlText w:val="○"/>
+      <w:lvlJc w:val="left"/>
+      <w:pPr>
+        <w:ind w:left="3600" w:hanging="360"/>
+      </w:pPr>
+      <w:rPr>
+        <w:u w:val="none"/>
+      </w:rPr>
+    </w:lvl>
+    <w:lvl w:ilvl="5">
+      <w:start w:val="1"/>
+      <w:numFmt w:val="bullet"/>
+      <w:lvlText w:val="■"/>
+      <w:lvlJc w:val="left"/>
+      <w:pPr>
+        <w:ind w:left="4320" w:hanging="360"/>
+      </w:pPr>
+      <w:rPr>
+        <w:u w:val="none"/>
+      </w:rPr>
+    </w:lvl>
+    <w:lvl w:ilvl="6">
+      <w:start w:val="1"/>
+      <w:numFmt w:val="bullet"/>
+      <w:lvlText w:val="●"/>
+      <w:lvlJc w:val="left"/>
+      <w:pPr>
+        <w:ind w:left="5040" w:hanging="360"/>
+      </w:pPr>
+      <w:rPr>
+        <w:u w:val="none"/>
+      </w:rPr>
+    </w:lvl>
+    <w:lvl w:ilvl="7">
+      <w:start w:val="1"/>
+      <w:numFmt w:val="bullet"/>
+      <w:lvlText w:val="○"/>
+      <w:lvlJc w:val="left"/>
+      <w:pPr>
+        <w:ind w:left="5760" w:hanging="360"/>
+      </w:pPr>
+      <w:rPr>
+        <w:u w:val="none"/>
+      </w:rPr>
+    </w:lvl>
+    <w:lvl w:ilvl="8">
+      <w:start w:val="1"/>
+      <w:numFmt w:val="bullet"/>
+      <w:lvlText w:val="■"/>
+      <w:lvlJc w:val="left"/>
+      <w:pPr>
+        <w:ind w:left="6480" w:hanging="360"/>
+      </w:pPr>
+      <w:rPr>
+        <w:u w:val="none"/>
+      </w:rPr>
+    </w:lvl>
+  </w:abstractNum>
+  <w:abstractNum w:abstractNumId="14">
     <w:lvl w:ilvl="0">
       <w:start w:val="1"/>
       <w:numFmt w:val="decimal"/>
@@ -5854,6 +7792,18 @@
   <w:num w:numId="10">
     <w:abstractNumId w:val="10"/>
   </w:num>
+  <w:num w:numId="11">
+    <w:abstractNumId w:val="11"/>
+  </w:num>
+  <w:num w:numId="12">
+    <w:abstractNumId w:val="12"/>
+  </w:num>
+  <w:num w:numId="13">
+    <w:abstractNumId w:val="13"/>
+  </w:num>
+  <w:num w:numId="14">
+    <w:abstractNumId w:val="14"/>
+  </w:num>
 </w:numbering>
 </file>
 
@@ -5902,14 +7852,9 @@
     <w:pPr>
       <w:keepNext w:val="1"/>
       <w:keepLines w:val="1"/>
-      <w:pageBreakBefore w:val="0"/>
-      <w:spacing w:after="120" w:before="360" w:lineRule="auto"/>
+      <w:spacing w:line="360" w:lineRule="auto"/>
     </w:pPr>
-    <w:rPr>
-      <w:b w:val="0"/>
-      <w:sz w:val="32"/>
-      <w:szCs w:val="32"/>
-    </w:rPr>
+    <w:rPr/>
   </w:style>
   <w:style w:type="paragraph" w:styleId="Heading3">
     <w:name w:val="heading 3"/>
@@ -5918,15 +7863,9 @@
     <w:pPr>
       <w:keepNext w:val="1"/>
       <w:keepLines w:val="1"/>
-      <w:pageBreakBefore w:val="0"/>
-      <w:spacing w:after="80" w:before="320" w:lineRule="auto"/>
+      <w:spacing w:line="360" w:lineRule="auto"/>
     </w:pPr>
-    <w:rPr>
-      <w:b w:val="0"/>
-      <w:color w:val="434343"/>
-      <w:sz w:val="28"/>
-      <w:szCs w:val="28"/>
-    </w:rPr>
+    <w:rPr/>
   </w:style>
   <w:style w:type="paragraph" w:styleId="Heading4">
     <w:name w:val="heading 4"/>

</xml_diff>